<commit_message>
Modified ReadMe and updated isActive check for Movie, Screen and Show.
</commit_message>
<xml_diff>
--- a/README.docx
+++ b/README.docx
@@ -1,6 +1,6 @@
 
 <file path=word/document.xml><?xml version="1.0" encoding="utf-8"?>
-<w:document xmlns:wpc="http://schemas.microsoft.com/office/word/2010/wordprocessingCanvas" xmlns:cx="http://schemas.microsoft.com/office/drawing/2014/chartex" xmlns:cx1="http://schemas.microsoft.com/office/drawing/2015/9/8/chartex" xmlns:cx2="http://schemas.microsoft.com/office/drawing/2015/10/21/chartex" xmlns:cx3="http://schemas.microsoft.com/office/drawing/2016/5/9/chartex" xmlns:cx4="http://schemas.microsoft.com/office/drawing/2016/5/10/chartex" xmlns:cx5="http://schemas.microsoft.com/office/drawing/2016/5/11/chartex" xmlns:mc="http://schemas.openxmlformats.org/markup-compatibility/2006" xmlns:o="urn:schemas-microsoft-com:office:office" xmlns:r="http://schemas.openxmlformats.org/officeDocument/2006/relationships" xmlns:m="http://schemas.openxmlformats.org/officeDocument/2006/math" xmlns:v="urn:schemas-microsoft-com:vml" xmlns:wp14="http://schemas.microsoft.com/office/word/2010/wordprocessingDrawing" xmlns:wp="http://schemas.openxmlformats.org/drawingml/2006/wordprocessingDrawing" xmlns:w10="urn:schemas-microsoft-com:office:word" xmlns:w="http://schemas.openxmlformats.org/wordprocessingml/2006/main" xmlns:w14="http://schemas.microsoft.com/office/word/2010/wordml" xmlns:w15="http://schemas.microsoft.com/office/word/2012/wordml" xmlns:w16se="http://schemas.microsoft.com/office/word/2015/wordml/symex" xmlns:wpg="http://schemas.microsoft.com/office/word/2010/wordprocessingGroup" xmlns:wpi="http://schemas.microsoft.com/office/word/2010/wordprocessingInk" xmlns:wne="http://schemas.microsoft.com/office/word/2006/wordml" xmlns:wps="http://schemas.microsoft.com/office/word/2010/wordprocessingShape" mc:Ignorable="w14 w15 w16se wp14">
+<w:document xmlns:ve="http://schemas.openxmlformats.org/markup-compatibility/2006" xmlns:o="urn:schemas-microsoft-com:office:office" xmlns:r="http://schemas.openxmlformats.org/officeDocument/2006/relationships" xmlns:m="http://schemas.openxmlformats.org/officeDocument/2006/math" xmlns:v="urn:schemas-microsoft-com:vml" xmlns:wp="http://schemas.openxmlformats.org/drawingml/2006/wordprocessingDrawing" xmlns:w10="urn:schemas-microsoft-com:office:word" xmlns:w="http://schemas.openxmlformats.org/wordprocessingml/2006/main" xmlns:wne="http://schemas.microsoft.com/office/word/2006/wordml">
   <w:body>
     <w:p>
       <w:pPr>
@@ -22,57 +22,157 @@
         <w:pStyle w:val="Heading1"/>
       </w:pPr>
       <w:r>
-        <w:t>Instructions for building the project</w:t>
+        <w:t xml:space="preserve">Instructions for building </w:t>
+      </w:r>
+      <w:r>
+        <w:t xml:space="preserve">and executing </w:t>
+      </w:r>
+      <w:r>
+        <w:t>the project</w:t>
       </w:r>
     </w:p>
     <w:p/>
     <w:p>
-      <w:r>
-        <w:t>1.</w:t>
-      </w:r>
-      <w:r>
-        <w:tab/>
+      <w:pPr>
+        <w:pStyle w:val="ListParagraph"/>
+        <w:numPr>
+          <w:ilvl w:val="0"/>
+          <w:numId w:val="15"/>
+        </w:numPr>
+        <w:rPr>
+          <w:color w:val="2E74B5" w:themeColor="accent1" w:themeShade="BF"/>
+        </w:rPr>
+      </w:pPr>
+      <w:r>
         <w:t>Clone the project from GitHub</w:t>
       </w:r>
-    </w:p>
-    <w:p>
-      <w:r>
-        <w:t xml:space="preserve">           </w:t>
+      <w:r>
+        <w:br/>
       </w:r>
       <w:r>
         <w:rPr>
-          <w:color w:val="FF0000"/>
+          <w:color w:val="C45911" w:themeColor="accent2" w:themeShade="BF"/>
         </w:rPr>
-        <w:t>command</w:t>
-      </w:r>
-    </w:p>
-    <w:p>
-      <w:r>
-        <w:t>2.</w:t>
-      </w:r>
-      <w:r>
-        <w:tab/>
+        <w:t>git clone https://github.com/iarihda/ticketservice.git</w:t>
+      </w:r>
+      <w:r>
+        <w:br/>
+      </w:r>
+    </w:p>
+    <w:p>
+      <w:pPr>
+        <w:pStyle w:val="ListParagraph"/>
+        <w:numPr>
+          <w:ilvl w:val="0"/>
+          <w:numId w:val="15"/>
+        </w:numPr>
+      </w:pPr>
+      <w:r>
         <w:t>Change to the project directory</w:t>
       </w:r>
-    </w:p>
-    <w:p>
-      <w:r>
-        <w:t xml:space="preserve">           </w:t>
-      </w:r>
       <w:r>
         <w:rPr>
-          <w:color w:val="FF0000"/>
+          <w:color w:val="C45911" w:themeColor="accent2" w:themeShade="BF"/>
         </w:rPr>
-        <w:t>command</w:t>
-      </w:r>
-    </w:p>
-    <w:p>
-      <w:r>
-        <w:t>3.</w:t>
-      </w:r>
-      <w:r>
-        <w:tab/>
-        <w:t>Run the following commands to build and execute the program</w:t>
+        <w:br/>
+        <w:t>cd ticketservice</w:t>
+      </w:r>
+      <w:r>
+        <w:br/>
+      </w:r>
+    </w:p>
+    <w:p>
+      <w:pPr>
+        <w:pStyle w:val="ListParagraph"/>
+        <w:numPr>
+          <w:ilvl w:val="0"/>
+          <w:numId w:val="15"/>
+        </w:numPr>
+      </w:pPr>
+      <w:r>
+        <w:t>Build the project</w:t>
+      </w:r>
+      <w:r>
+        <w:br/>
+      </w:r>
+      <w:r>
+        <w:rPr>
+          <w:color w:val="C45911" w:themeColor="accent2" w:themeShade="BF"/>
+        </w:rPr>
+        <w:t>mvn package</w:t>
+      </w:r>
+      <w:r>
+        <w:rPr>
+          <w:color w:val="2E74B5" w:themeColor="accent1" w:themeShade="BF"/>
+        </w:rPr>
+        <w:br/>
+      </w:r>
+    </w:p>
+    <w:p>
+      <w:pPr>
+        <w:pStyle w:val="ListParagraph"/>
+        <w:numPr>
+          <w:ilvl w:val="0"/>
+          <w:numId w:val="15"/>
+        </w:numPr>
+      </w:pPr>
+      <w:r>
+        <w:t>Run the unit test cases</w:t>
+      </w:r>
+      <w:r>
+        <w:br/>
+      </w:r>
+      <w:r>
+        <w:rPr>
+          <w:color w:val="C45911" w:themeColor="accent2" w:themeShade="BF"/>
+        </w:rPr>
+        <w:t>mvn test</w:t>
+      </w:r>
+      <w:r>
+        <w:rPr>
+          <w:color w:val="2E74B5" w:themeColor="accent1" w:themeShade="BF"/>
+        </w:rPr>
+        <w:br/>
+      </w:r>
+    </w:p>
+    <w:p>
+      <w:pPr>
+        <w:pStyle w:val="ListParagraph"/>
+        <w:numPr>
+          <w:ilvl w:val="0"/>
+          <w:numId w:val="15"/>
+        </w:numPr>
+      </w:pPr>
+      <w:r>
+        <w:t>Run the application</w:t>
+      </w:r>
+      <w:r>
+        <w:br/>
+        <w:t xml:space="preserve"> </w:t>
+      </w:r>
+      <w:r>
+        <w:rPr>
+          <w:color w:val="C45911" w:themeColor="accent2" w:themeShade="BF"/>
+        </w:rPr>
+        <w:t>cd targe</w:t>
+      </w:r>
+      <w:r>
+        <w:rPr>
+          <w:color w:val="C45911" w:themeColor="accent2" w:themeShade="BF"/>
+        </w:rPr>
+        <w:t>t</w:t>
+      </w:r>
+      <w:r>
+        <w:rPr>
+          <w:color w:val="C45911" w:themeColor="accent2" w:themeShade="BF"/>
+        </w:rPr>
+        <w:br/>
+      </w:r>
+      <w:r>
+        <w:rPr>
+          <w:color w:val="C45911" w:themeColor="accent2" w:themeShade="BF"/>
+        </w:rPr>
+        <w:t>java -jar ticketsevice-0.0.1-SNAPSHOT.jar</w:t>
       </w:r>
     </w:p>
     <w:p/>
@@ -81,6 +181,89 @@
         <w:pStyle w:val="Heading1"/>
       </w:pPr>
       <w:r>
+        <w:t>Assumptions</w:t>
+      </w:r>
+    </w:p>
+    <w:p>
+      <w:pPr>
+        <w:pStyle w:val="ListParagraph"/>
+        <w:numPr>
+          <w:ilvl w:val="0"/>
+          <w:numId w:val="14"/>
+        </w:numPr>
+      </w:pPr>
+      <w:r>
+        <w:t xml:space="preserve">The best seats are the ones farthest from the screen. So, the seats are filled from the top row first column and descends accordingly (More on this in the implementation section). </w:t>
+      </w:r>
+    </w:p>
+    <w:p>
+      <w:pPr>
+        <w:pStyle w:val="ListParagraph"/>
+        <w:numPr>
+          <w:ilvl w:val="0"/>
+          <w:numId w:val="14"/>
+        </w:numPr>
+      </w:pPr>
+      <w:r>
+        <w:t>The wait time for the hold is assumed to be 30 seconds. After which the hold will expire.</w:t>
+      </w:r>
+    </w:p>
+    <w:p>
+      <w:pPr>
+        <w:pStyle w:val="ListParagraph"/>
+        <w:numPr>
+          <w:ilvl w:val="0"/>
+          <w:numId w:val="14"/>
+        </w:numPr>
+      </w:pPr>
+      <w:r>
+        <w:t>The venue is considered to hold 5 rows and 5 columns</w:t>
+      </w:r>
+      <w:r>
+        <w:t xml:space="preserve"> for now</w:t>
+      </w:r>
+      <w:r>
+        <w:t xml:space="preserve">. </w:t>
+      </w:r>
+    </w:p>
+    <w:p>
+      <w:pPr>
+        <w:pStyle w:val="ListParagraph"/>
+        <w:numPr>
+          <w:ilvl w:val="0"/>
+          <w:numId w:val="14"/>
+        </w:numPr>
+      </w:pPr>
+      <w:r>
+        <w:t xml:space="preserve">The maximum number of rows that can be in the venue is 25. This has been set considering the naming convention. </w:t>
+      </w:r>
+    </w:p>
+    <w:p>
+      <w:pPr>
+        <w:pStyle w:val="ListParagraph"/>
+        <w:numPr>
+          <w:ilvl w:val="0"/>
+          <w:numId w:val="14"/>
+        </w:numPr>
+      </w:pPr>
+      <w:r>
+        <w:t xml:space="preserve">The main method of the application and test cases are written based on these assumptions. </w:t>
+      </w:r>
+      <w:r>
+        <w:t>These values can be changed but then the tests should be modified to work.</w:t>
+      </w:r>
+    </w:p>
+    <w:p>
+      <w:pPr>
+        <w:pStyle w:val="ListParagraph"/>
+      </w:pPr>
+    </w:p>
+    <w:p>
+      <w:pPr>
+        <w:pStyle w:val="Heading1"/>
+      </w:pPr>
+      <w:r>
+        <w:lastRenderedPageBreak/>
         <w:t>Design</w:t>
       </w:r>
       <w:r>
@@ -107,6 +290,24 @@
     <w:p>
       <w:r>
         <w:t>The project has the following entities</w:t>
+      </w:r>
+      <w:r>
+        <w:t>. They can also represent tables if/when a Database is used.</w:t>
+      </w:r>
+    </w:p>
+    <w:p>
+      <w:pPr>
+        <w:rPr>
+          <w:b/>
+          <w:u w:val="single"/>
+        </w:rPr>
+      </w:pPr>
+      <w:r>
+        <w:rPr>
+          <w:b/>
+          <w:u w:val="single"/>
+        </w:rPr>
+        <w:t>Setup Entities for Theatre Admin</w:t>
       </w:r>
     </w:p>
     <w:p>
@@ -172,13 +373,10 @@
         <w:t xml:space="preserve"> </w:t>
       </w:r>
       <w:r>
-        <w:t xml:space="preserve">Another unique identifier to the screen. </w:t>
-      </w:r>
-      <w:r>
-        <w:rPr>
-          <w:color w:val="FF0000"/>
-        </w:rPr>
-        <w:t>Why this is needed?</w:t>
+        <w:t>Another u</w:t>
+      </w:r>
+      <w:r>
+        <w:t>nique identifier to the screen which can be modified by the theatre admin (unlike the screen id).</w:t>
       </w:r>
     </w:p>
     <w:p>
@@ -214,7 +412,13 @@
         </w:numPr>
       </w:pPr>
       <w:r>
-        <w:t>Status (isActive) - A Boolean variable which denotes whether the screen is active at present or not. New show can be created only when the screen is active.</w:t>
+        <w:t xml:space="preserve">Status (isActive) - A Boolean variable which denotes whether the screen is active at present or not. New show can be created </w:t>
+      </w:r>
+      <w:r>
+        <w:t xml:space="preserve">(i.e. a movie can be associated with this screen) </w:t>
+      </w:r>
+      <w:r>
+        <w:t>only when the screen is active.</w:t>
       </w:r>
     </w:p>
     <w:p>
@@ -244,10 +448,7 @@
         </w:numPr>
       </w:pPr>
       <w:r>
-        <w:t xml:space="preserve">Movie Id - </w:t>
-      </w:r>
-      <w:r>
-        <w:t>Autogenerated (acts like a primary key). Starts from 1000.</w:t>
+        <w:t>Movie Id - Autogenerated (acts like a primary key). Starts from 1000.</w:t>
       </w:r>
     </w:p>
     <w:p>
@@ -283,23 +484,10 @@
         </w:numPr>
       </w:pPr>
       <w:r>
-        <w:lastRenderedPageBreak/>
-        <w:t xml:space="preserve">Status (isActive) - A Boolean variable which denotes whether the </w:t>
-      </w:r>
-      <w:r>
-        <w:t>movie</w:t>
-      </w:r>
-      <w:r>
-        <w:t xml:space="preserve"> is active at </w:t>
-      </w:r>
-      <w:r>
-        <w:t xml:space="preserve">present or not. New show can be created only when the </w:t>
-      </w:r>
-      <w:r>
-        <w:t>movie</w:t>
-      </w:r>
-      <w:r>
-        <w:t xml:space="preserve"> is active.</w:t>
+        <w:t xml:space="preserve">Status (isActive) - A Boolean variable which denotes whether the movie is active at </w:t>
+      </w:r>
+      <w:r>
+        <w:t>present or not. New show can be created only when the movie is active.</w:t>
       </w:r>
     </w:p>
     <w:p>
@@ -329,10 +517,7 @@
         </w:numPr>
       </w:pPr>
       <w:r>
-        <w:t xml:space="preserve">Show Id - </w:t>
-      </w:r>
-      <w:r>
-        <w:t>Autogenerated (acts like a primary key). Starts from 1000.</w:t>
+        <w:t>Show Id - Autogenerated (acts like a primary key). Starts from 1000.</w:t>
       </w:r>
     </w:p>
     <w:p>
@@ -389,19 +574,28 @@
         </w:numPr>
       </w:pPr>
       <w:r>
-        <w:t xml:space="preserve">Status (isActive) - A Boolean variable which denotes whether the </w:t>
-      </w:r>
-      <w:r>
-        <w:t>show</w:t>
-      </w:r>
-      <w:r>
-        <w:t xml:space="preserve"> is active at </w:t>
+        <w:t xml:space="preserve">Status (isActive) - A Boolean variable which denotes whether the show is active at </w:t>
       </w:r>
       <w:r>
         <w:t xml:space="preserve">present or not. </w:t>
       </w:r>
       <w:r>
         <w:t>A customer can book tickets for a show only when it is active.</w:t>
+      </w:r>
+    </w:p>
+    <w:p>
+      <w:pPr>
+        <w:rPr>
+          <w:b/>
+          <w:u w:val="single"/>
+        </w:rPr>
+      </w:pPr>
+      <w:r>
+        <w:rPr>
+          <w:b/>
+          <w:u w:val="single"/>
+        </w:rPr>
+        <w:t xml:space="preserve">Transaction Entity </w:t>
       </w:r>
     </w:p>
     <w:p>
@@ -469,12 +663,10 @@
     </w:p>
     <w:p>
       <w:r>
-        <w:t>The above entities can also represent tables if/when a Database is used.</w:t>
-      </w:r>
-    </w:p>
-    <w:p>
-      <w:r>
         <w:t>The other transactional entities which are present in the project are</w:t>
+      </w:r>
+      <w:r>
+        <w:t xml:space="preserve"> the following. These cannot be represented as tables.</w:t>
       </w:r>
     </w:p>
     <w:p>
@@ -489,6 +681,7 @@
         <w:rPr>
           <w:b/>
         </w:rPr>
+        <w:lastRenderedPageBreak/>
         <w:t>Seats</w:t>
       </w:r>
       <w:r>
@@ -558,25 +751,7 @@
         <w:t>SeatHold</w:t>
       </w:r>
       <w:r>
-        <w:t xml:space="preserve"> – An entity </w:t>
-      </w:r>
-      <w:r>
-        <w:t>identifying the specific seats</w:t>
-      </w:r>
-      <w:r>
-        <w:t xml:space="preserve"> held by a customer</w:t>
-      </w:r>
-      <w:r>
-        <w:t xml:space="preserve"> and related</w:t>
-      </w:r>
-      <w:r>
-        <w:t xml:space="preserve"> </w:t>
-      </w:r>
-      <w:r>
-        <w:t>information</w:t>
-      </w:r>
-      <w:r>
-        <w:t>. Its members are</w:t>
+        <w:t xml:space="preserve"> – An entity identifying the specific seats held by a customer and related information. Its members are</w:t>
       </w:r>
     </w:p>
     <w:p>
@@ -588,10 +763,7 @@
         </w:numPr>
       </w:pPr>
       <w:r>
-        <w:t xml:space="preserve">SeatHold Id – Autogenerated. </w:t>
-      </w:r>
-      <w:r>
-        <w:t>Starts from 1000.</w:t>
+        <w:t>SeatHold Id – Autogenerated. Starts from 1000.</w:t>
       </w:r>
     </w:p>
     <w:p>
@@ -662,13 +834,7 @@
         <w:t>TicketService</w:t>
       </w:r>
       <w:r>
-        <w:t xml:space="preserve"> – An interface which has the declaration of the three major functionalities of this project (</w:t>
-      </w:r>
-      <w:r>
-        <w:t>discovery, temporary hold, and final reservation</w:t>
-      </w:r>
-      <w:r>
-        <w:t xml:space="preserve"> of seats).</w:t>
+        <w:t xml:space="preserve"> – An interface which has the declaration of the three major functionalities of this project (discovery, temporary hold, and final reservation of seats).</w:t>
       </w:r>
     </w:p>
     <w:p>
@@ -703,16 +869,11 @@
           <w:numId w:val="4"/>
         </w:numPr>
       </w:pPr>
-      <w:proofErr w:type="gramStart"/>
       <w:r>
         <w:t>numSeatsAvailable</w:t>
       </w:r>
       <w:r>
-        <w:t>(</w:t>
-      </w:r>
-      <w:proofErr w:type="gramEnd"/>
-      <w:r>
-        <w:t>) – This method returns the current number of vacant seats that are neither held not reserved by a customer. It discards the expired holds before calculating the available seat count.</w:t>
+        <w:t>() – This method returns the current number of vacant seats that are neither held not reserved by a customer. It discards the expired holds before calculating the available seat count.</w:t>
       </w:r>
     </w:p>
     <w:p>
@@ -723,16 +884,11 @@
           <w:numId w:val="4"/>
         </w:numPr>
       </w:pPr>
-      <w:proofErr w:type="gramStart"/>
       <w:r>
         <w:t>findAndHoldSeats</w:t>
       </w:r>
       <w:r>
-        <w:t>(</w:t>
-      </w:r>
-      <w:proofErr w:type="gramEnd"/>
-      <w:r>
-        <w:t xml:space="preserve">) – This method finds the </w:t>
+        <w:t xml:space="preserve">() – This method finds the </w:t>
       </w:r>
       <w:r>
         <w:t>best available seats for a customer. It follows the logic, with is described in the Implementation section, to identify the best possible seats. It returns a SeatHold object with all the required information about the hold.</w:t>
@@ -746,17 +902,11 @@
           <w:numId w:val="4"/>
         </w:numPr>
       </w:pPr>
-      <w:proofErr w:type="gramStart"/>
-      <w:r>
-        <w:lastRenderedPageBreak/>
+      <w:r>
         <w:t>reserveSeats</w:t>
       </w:r>
       <w:r>
-        <w:t>(</w:t>
-      </w:r>
-      <w:proofErr w:type="gramEnd"/>
-      <w:r>
-        <w:t>) – This method reserves the held seats and confirms the booking. It makes sure that the hold is not expired before proceeding with the reservation. It returns a confirmation code by which the customer can uniquely identify the booking.</w:t>
+        <w:t>() – This method reserves the held seats and confirms the booking. It makes sure that the hold is not expired before proceeding with the reservation. It returns a confirmation code by which the customer can uniquely identify the booking.</w:t>
       </w:r>
     </w:p>
     <w:p>
@@ -821,80 +971,7 @@
         <w:pStyle w:val="Heading1"/>
       </w:pPr>
       <w:r>
-        <w:t>Assumptions</w:t>
-      </w:r>
-    </w:p>
-    <w:p>
-      <w:pPr>
-        <w:pStyle w:val="ListParagraph"/>
-        <w:numPr>
-          <w:ilvl w:val="0"/>
-          <w:numId w:val="14"/>
-        </w:numPr>
-      </w:pPr>
-      <w:r>
-        <w:t>The best seats are the ones farthest from the screen. So, the seats are filled from the top row first column and descends accordingly</w:t>
-      </w:r>
-      <w:r>
-        <w:t xml:space="preserve"> (More on this in the implementation section)</w:t>
-      </w:r>
-      <w:r>
-        <w:t xml:space="preserve">. </w:t>
-      </w:r>
-    </w:p>
-    <w:p>
-      <w:pPr>
-        <w:pStyle w:val="ListParagraph"/>
-        <w:numPr>
-          <w:ilvl w:val="0"/>
-          <w:numId w:val="14"/>
-        </w:numPr>
-      </w:pPr>
-      <w:r>
-        <w:t>The wait time for the hold is assumed to be 30 seconds. After which the hold will expire.</w:t>
-      </w:r>
-    </w:p>
-    <w:p>
-      <w:pPr>
-        <w:pStyle w:val="ListParagraph"/>
-        <w:numPr>
-          <w:ilvl w:val="0"/>
-          <w:numId w:val="14"/>
-        </w:numPr>
-      </w:pPr>
-      <w:r>
-        <w:t>The venue is considered to hold 5 rows and 5 columns.</w:t>
-      </w:r>
-    </w:p>
-    <w:p>
-      <w:pPr>
-        <w:pStyle w:val="ListParagraph"/>
-        <w:numPr>
-          <w:ilvl w:val="0"/>
-          <w:numId w:val="14"/>
-        </w:numPr>
-      </w:pPr>
-      <w:r>
-        <w:t xml:space="preserve">The main method and test cases are written based on these assumptions. </w:t>
-      </w:r>
-    </w:p>
-    <w:p>
-      <w:pPr>
-        <w:pStyle w:val="ListParagraph"/>
-        <w:numPr>
-          <w:ilvl w:val="0"/>
-          <w:numId w:val="14"/>
-        </w:numPr>
-      </w:pPr>
-      <w:r>
-        <w:t xml:space="preserve">The maximum number of rows that can be in the venue is 25. This has been set considering the naming convention. </w:t>
-      </w:r>
-    </w:p>
-    <w:p>
-      <w:pPr>
-        <w:pStyle w:val="Heading1"/>
-      </w:pPr>
-      <w:r>
+        <w:lastRenderedPageBreak/>
         <w:t>Implementation</w:t>
       </w:r>
     </w:p>
@@ -928,7 +1005,7 @@
           <w:insideV w:val="none" w:sz="0" w:space="0" w:color="auto"/>
         </w:tblBorders>
         <w:shd w:val="clear" w:color="auto" w:fill="FFFFFF" w:themeFill="background1"/>
-        <w:tblLook w:val="04A0" w:firstRow="1" w:lastRow="0" w:firstColumn="1" w:lastColumn="0" w:noHBand="0" w:noVBand="1"/>
+        <w:tblLook w:val="04A0"/>
       </w:tblPr>
       <w:tblGrid>
         <w:gridCol w:w="352"/>
@@ -1656,7 +1733,20 @@
         </w:tc>
       </w:tr>
     </w:tbl>
-    <w:p/>
+    <w:p>
+      <w:pPr>
+        <w:jc w:val="center"/>
+      </w:pPr>
+      <w:r>
+        <w:t>-----------------</w:t>
+      </w:r>
+      <w:r>
+        <w:t>---SCREEN---</w:t>
+      </w:r>
+      <w:r>
+        <w:t>----------------</w:t>
+      </w:r>
+    </w:p>
     <w:p>
       <w:r>
         <w:t>Customer A requests a hold for 4 seats. Since all seats are available, seats E1, E2, E3, E4 are held for him. He takes 15 seconds to complete the reservation.</w:t>
@@ -1664,8 +1754,13 @@
     </w:p>
     <w:p>
       <w:r>
-        <w:lastRenderedPageBreak/>
-        <w:t>At the same time, Customer B requests a hold for 2 seats. Since only one seat is available in the top row, the next best seats D1, D2 are held for him. He does not wait and finalizes the reservation immediately.</w:t>
+        <w:t>At the same time, Customer B requests a hold for 2 seats. Since only one seat is available in the top</w:t>
+      </w:r>
+      <w:r>
+        <w:t xml:space="preserve"> (E)</w:t>
+      </w:r>
+      <w:r>
+        <w:t xml:space="preserve"> row, the next best seats D1, D2 are held for him. He does not wait and finalizes the reservation immediately.</w:t>
       </w:r>
     </w:p>
     <w:p>
@@ -1698,7 +1793,7 @@
           <w:insideV w:val="none" w:sz="0" w:space="0" w:color="auto"/>
         </w:tblBorders>
         <w:shd w:val="clear" w:color="auto" w:fill="FFFFFF" w:themeFill="background1"/>
-        <w:tblLook w:val="04A0" w:firstRow="1" w:lastRow="0" w:firstColumn="1" w:lastColumn="0" w:noHBand="0" w:noVBand="1"/>
+        <w:tblLook w:val="04A0"/>
       </w:tblPr>
       <w:tblGrid>
         <w:gridCol w:w="352"/>
@@ -2426,7 +2521,14 @@
         </w:tc>
       </w:tr>
     </w:tbl>
-    <w:p/>
+    <w:p>
+      <w:pPr>
+        <w:jc w:val="center"/>
+      </w:pPr>
+      <w:r>
+        <w:t>----------------------SCREEN--------------------</w:t>
+      </w:r>
+    </w:p>
     <w:p>
       <w:r>
         <w:t>After 5 seconds, Customer D requests a hold of 18 seats. However, the number of available vacant seats are 14, so his request could not be processed.</w:t>
@@ -2457,7 +2559,7 @@
           <w:insideV w:val="none" w:sz="0" w:space="0" w:color="auto"/>
         </w:tblBorders>
         <w:shd w:val="clear" w:color="auto" w:fill="FFFFFF" w:themeFill="background1"/>
-        <w:tblLook w:val="04A0" w:firstRow="1" w:lastRow="0" w:firstColumn="1" w:lastColumn="0" w:noHBand="0" w:noVBand="1"/>
+        <w:tblLook w:val="04A0"/>
       </w:tblPr>
       <w:tblGrid>
         <w:gridCol w:w="352"/>
@@ -3074,6 +3176,7 @@
               <w:jc w:val="center"/>
             </w:pPr>
             <w:r>
+              <w:lastRenderedPageBreak/>
               <w:t>A</w:t>
             </w:r>
           </w:p>
@@ -3185,7 +3288,14 @@
         </w:tc>
       </w:tr>
     </w:tbl>
-    <w:p/>
+    <w:p>
+      <w:pPr>
+        <w:jc w:val="center"/>
+      </w:pPr>
+      <w:r>
+        <w:t>----------------------SCREEN--------------------</w:t>
+      </w:r>
+    </w:p>
     <w:p>
       <w:r>
         <w:t>Now, Customer A proceeds with the reservation. It has been 15 seconds since his hold was created. Since the hold is valid for 15 more seconds, his reservation is confirmed.</w:t>
@@ -3220,7 +3330,7 @@
           <w:insideV w:val="none" w:sz="0" w:space="0" w:color="auto"/>
         </w:tblBorders>
         <w:shd w:val="clear" w:color="auto" w:fill="FFFFFF" w:themeFill="background1"/>
-        <w:tblLook w:val="04A0" w:firstRow="1" w:lastRow="0" w:firstColumn="1" w:lastColumn="0" w:noHBand="0" w:noVBand="1"/>
+        <w:tblLook w:val="04A0"/>
       </w:tblPr>
       <w:tblGrid>
         <w:gridCol w:w="352"/>
@@ -3948,7 +4058,14 @@
         </w:tc>
       </w:tr>
     </w:tbl>
-    <w:p/>
+    <w:p>
+      <w:pPr>
+        <w:jc w:val="center"/>
+      </w:pPr>
+      <w:r>
+        <w:t>----------------------SCREEN--------------------</w:t>
+      </w:r>
+    </w:p>
     <w:p>
       <w:r>
         <w:t>After few seconds, C again tries to hold 5 seats and this time he immediately proceeds with the reservation without waiting. So, seats C1, C2, C3, C4, C5 were held and reserved for him.</w:t>
@@ -3956,7 +4073,6 @@
     </w:p>
     <w:p>
       <w:r>
-        <w:lastRenderedPageBreak/>
         <w:t xml:space="preserve">Finally, the seating looks like this. </w:t>
       </w:r>
     </w:p>
@@ -3974,7 +4090,7 @@
           <w:insideV w:val="none" w:sz="0" w:space="0" w:color="auto"/>
         </w:tblBorders>
         <w:shd w:val="clear" w:color="auto" w:fill="FFFFFF" w:themeFill="background1"/>
-        <w:tblLook w:val="04A0" w:firstRow="1" w:lastRow="0" w:firstColumn="1" w:lastColumn="0" w:noHBand="0" w:noVBand="1"/>
+        <w:tblLook w:val="04A0"/>
       </w:tblPr>
       <w:tblGrid>
         <w:gridCol w:w="352"/>
@@ -4702,21 +4818,20 @@
         </w:tc>
       </w:tr>
     </w:tbl>
-    <w:p/>
+    <w:p>
+      <w:pPr>
+        <w:jc w:val="center"/>
+      </w:pPr>
+      <w:r>
+        <w:t>----------------------SCREEN--------------------</w:t>
+      </w:r>
+    </w:p>
     <w:p>
       <w:r>
         <w:t xml:space="preserve">No more </w:t>
       </w:r>
       <w:r>
-        <w:t xml:space="preserve">customer tries to reserve the tickets before the show time and hence the booking for this </w:t>
-      </w:r>
-      <w:proofErr w:type="gramStart"/>
-      <w:r>
-        <w:t>particular show</w:t>
-      </w:r>
-      <w:proofErr w:type="gramEnd"/>
-      <w:r>
-        <w:t xml:space="preserve"> has completed.</w:t>
+        <w:t>customer tries to reserve the tickets before the show time and hence the booking for this particular show has completed.</w:t>
       </w:r>
     </w:p>
     <w:p/>
@@ -4756,15 +4871,7 @@
         </w:numPr>
       </w:pPr>
       <w:r>
-        <w:t>No. of seats required (</w:t>
-      </w:r>
-      <w:proofErr w:type="spellStart"/>
-      <w:r>
-        <w:t>numSeats</w:t>
-      </w:r>
-      <w:proofErr w:type="spellEnd"/>
-      <w:r>
-        <w:t>)</w:t>
+        <w:t>No. of seats required (numSeats)</w:t>
       </w:r>
     </w:p>
     <w:p>
@@ -4776,15 +4883,7 @@
         </w:numPr>
       </w:pPr>
       <w:r>
-        <w:t>Duration the customer waits to reserve the seats after hold requests (</w:t>
-      </w:r>
-      <w:proofErr w:type="spellStart"/>
-      <w:r>
-        <w:t>waitTime</w:t>
-      </w:r>
-      <w:proofErr w:type="spellEnd"/>
-      <w:r>
-        <w:t>)</w:t>
+        <w:t>Duration the customer waits to reserve the seats after hold requests (waitTime)</w:t>
       </w:r>
     </w:p>
     <w:p>
@@ -4819,6 +4918,7 @@
         </w:numPr>
       </w:pPr>
       <w:r>
+        <w:lastRenderedPageBreak/>
         <w:t>Confirmation code of the booking if the reservation is confirmed. Null otherwise.</w:t>
       </w:r>
     </w:p>
@@ -4854,21 +4954,7 @@
         </w:numPr>
       </w:pPr>
       <w:r>
-        <w:t xml:space="preserve">If </w:t>
-      </w:r>
-      <w:r>
-        <w:t>availability</w:t>
-      </w:r>
-      <w:r>
-        <w:t xml:space="preserve"> is less than </w:t>
-      </w:r>
-      <w:proofErr w:type="spellStart"/>
-      <w:r>
-        <w:t>numSeats</w:t>
-      </w:r>
-      <w:proofErr w:type="spellEnd"/>
-      <w:r>
-        <w:t>, return null.</w:t>
+        <w:t>If availability is less than numSeats, return null.</w:t>
       </w:r>
     </w:p>
     <w:p>
@@ -4898,15 +4984,7 @@
         <w:t>row</w:t>
       </w:r>
       <w:r>
-        <w:t xml:space="preserve"> (</w:t>
-      </w:r>
-      <w:proofErr w:type="spellStart"/>
-      <w:r>
-        <w:t>rowCount</w:t>
-      </w:r>
-      <w:proofErr w:type="spellEnd"/>
-      <w:r>
-        <w:t>).</w:t>
+        <w:t xml:space="preserve"> (rowCount).</w:t>
       </w:r>
     </w:p>
     <w:p>
@@ -4918,23 +4996,7 @@
         </w:numPr>
       </w:pPr>
       <w:r>
-        <w:t xml:space="preserve">If </w:t>
-      </w:r>
-      <w:proofErr w:type="spellStart"/>
-      <w:r>
-        <w:t>rowCount</w:t>
-      </w:r>
-      <w:proofErr w:type="spellEnd"/>
-      <w:r>
-        <w:t xml:space="preserve"> is greater or equal to </w:t>
-      </w:r>
-      <w:proofErr w:type="spellStart"/>
-      <w:r>
-        <w:t>numSeats</w:t>
-      </w:r>
-      <w:proofErr w:type="spellEnd"/>
-      <w:r>
-        <w:t>, return the required number of continuous vacant seats.</w:t>
+        <w:t>If rowCount is greater or equal to numSeats, return the required number of continuous vacant seats.</w:t>
       </w:r>
     </w:p>
     <w:p>
@@ -4946,23 +5008,7 @@
         </w:numPr>
       </w:pPr>
       <w:r>
-        <w:t xml:space="preserve">If no such row was found, whose </w:t>
-      </w:r>
-      <w:proofErr w:type="spellStart"/>
-      <w:r>
-        <w:t>rowCount</w:t>
-      </w:r>
-      <w:proofErr w:type="spellEnd"/>
-      <w:r>
-        <w:t xml:space="preserve"> is greater or equal to </w:t>
-      </w:r>
-      <w:proofErr w:type="spellStart"/>
-      <w:r>
-        <w:t>numSeats</w:t>
-      </w:r>
-      <w:proofErr w:type="spellEnd"/>
-      <w:r>
-        <w:t xml:space="preserve">, </w:t>
+        <w:t xml:space="preserve">If no such row was found, whose rowCount is greater or equal to numSeats, </w:t>
       </w:r>
       <w:r>
         <w:t>return required number of seats in multiple rows.</w:t>
@@ -4989,15 +5035,7 @@
         </w:numPr>
       </w:pPr>
       <w:r>
-        <w:t xml:space="preserve">Wait for </w:t>
-      </w:r>
-      <w:proofErr w:type="spellStart"/>
-      <w:r>
-        <w:t>waitTime</w:t>
-      </w:r>
-      <w:proofErr w:type="spellEnd"/>
-      <w:r>
-        <w:t xml:space="preserve"> milliseconds.</w:t>
+        <w:t>Wait for waitTime milliseconds.</w:t>
       </w:r>
     </w:p>
     <w:p>
@@ -5068,8 +5106,97 @@
 </file>
 
 <file path=word/numbering.xml><?xml version="1.0" encoding="utf-8"?>
-<w:numbering xmlns:wpc="http://schemas.microsoft.com/office/word/2010/wordprocessingCanvas" xmlns:cx="http://schemas.microsoft.com/office/drawing/2014/chartex" xmlns:cx1="http://schemas.microsoft.com/office/drawing/2015/9/8/chartex" xmlns:cx2="http://schemas.microsoft.com/office/drawing/2015/10/21/chartex" xmlns:cx3="http://schemas.microsoft.com/office/drawing/2016/5/9/chartex" xmlns:cx4="http://schemas.microsoft.com/office/drawing/2016/5/10/chartex" xmlns:cx5="http://schemas.microsoft.com/office/drawing/2016/5/11/chartex" xmlns:mc="http://schemas.openxmlformats.org/markup-compatibility/2006" xmlns:o="urn:schemas-microsoft-com:office:office" xmlns:r="http://schemas.openxmlformats.org/officeDocument/2006/relationships" xmlns:m="http://schemas.openxmlformats.org/officeDocument/2006/math" xmlns:v="urn:schemas-microsoft-com:vml" xmlns:wp14="http://schemas.microsoft.com/office/word/2010/wordprocessingDrawing" xmlns:wp="http://schemas.openxmlformats.org/drawingml/2006/wordprocessingDrawing" xmlns:w10="urn:schemas-microsoft-com:office:word" xmlns:w="http://schemas.openxmlformats.org/wordprocessingml/2006/main" xmlns:w14="http://schemas.microsoft.com/office/word/2010/wordml" xmlns:w15="http://schemas.microsoft.com/office/word/2012/wordml" xmlns:w16se="http://schemas.microsoft.com/office/word/2015/wordml/symex" xmlns:wpg="http://schemas.microsoft.com/office/word/2010/wordprocessingGroup" xmlns:wpi="http://schemas.microsoft.com/office/word/2010/wordprocessingInk" xmlns:wne="http://schemas.microsoft.com/office/word/2006/wordml" xmlns:wps="http://schemas.microsoft.com/office/word/2010/wordprocessingShape" mc:Ignorable="w14 w15 w16se wp14">
-  <w:abstractNum w:abstractNumId="0" w15:restartNumberingAfterBreak="0">
+<w:numbering xmlns:ve="http://schemas.openxmlformats.org/markup-compatibility/2006" xmlns:o="urn:schemas-microsoft-com:office:office" xmlns:r="http://schemas.openxmlformats.org/officeDocument/2006/relationships" xmlns:m="http://schemas.openxmlformats.org/officeDocument/2006/math" xmlns:v="urn:schemas-microsoft-com:vml" xmlns:wp="http://schemas.openxmlformats.org/drawingml/2006/wordprocessingDrawing" xmlns:w10="urn:schemas-microsoft-com:office:word" xmlns:w="http://schemas.openxmlformats.org/wordprocessingml/2006/main" xmlns:wne="http://schemas.microsoft.com/office/word/2006/wordml">
+  <w:abstractNum w:abstractNumId="0">
+    <w:nsid w:val="152F5400"/>
+    <w:multiLevelType w:val="hybridMultilevel"/>
+    <w:tmpl w:val="63D2D4B4"/>
+    <w:lvl w:ilvl="0" w:tplc="B776C120">
+      <w:start w:val="1"/>
+      <w:numFmt w:val="decimal"/>
+      <w:lvlText w:val="%1."/>
+      <w:lvlJc w:val="left"/>
+      <w:pPr>
+        <w:ind w:left="720" w:hanging="360"/>
+      </w:pPr>
+      <w:rPr>
+        <w:color w:val="auto"/>
+      </w:rPr>
+    </w:lvl>
+    <w:lvl w:ilvl="1" w:tplc="04090019" w:tentative="1">
+      <w:start w:val="1"/>
+      <w:numFmt w:val="lowerLetter"/>
+      <w:lvlText w:val="%2."/>
+      <w:lvlJc w:val="left"/>
+      <w:pPr>
+        <w:ind w:left="1440" w:hanging="360"/>
+      </w:pPr>
+    </w:lvl>
+    <w:lvl w:ilvl="2" w:tplc="0409001B" w:tentative="1">
+      <w:start w:val="1"/>
+      <w:numFmt w:val="lowerRoman"/>
+      <w:lvlText w:val="%3."/>
+      <w:lvlJc w:val="right"/>
+      <w:pPr>
+        <w:ind w:left="2160" w:hanging="180"/>
+      </w:pPr>
+    </w:lvl>
+    <w:lvl w:ilvl="3" w:tplc="0409000F" w:tentative="1">
+      <w:start w:val="1"/>
+      <w:numFmt w:val="decimal"/>
+      <w:lvlText w:val="%4."/>
+      <w:lvlJc w:val="left"/>
+      <w:pPr>
+        <w:ind w:left="2880" w:hanging="360"/>
+      </w:pPr>
+    </w:lvl>
+    <w:lvl w:ilvl="4" w:tplc="04090019" w:tentative="1">
+      <w:start w:val="1"/>
+      <w:numFmt w:val="lowerLetter"/>
+      <w:lvlText w:val="%5."/>
+      <w:lvlJc w:val="left"/>
+      <w:pPr>
+        <w:ind w:left="3600" w:hanging="360"/>
+      </w:pPr>
+    </w:lvl>
+    <w:lvl w:ilvl="5" w:tplc="0409001B" w:tentative="1">
+      <w:start w:val="1"/>
+      <w:numFmt w:val="lowerRoman"/>
+      <w:lvlText w:val="%6."/>
+      <w:lvlJc w:val="right"/>
+      <w:pPr>
+        <w:ind w:left="4320" w:hanging="180"/>
+      </w:pPr>
+    </w:lvl>
+    <w:lvl w:ilvl="6" w:tplc="0409000F" w:tentative="1">
+      <w:start w:val="1"/>
+      <w:numFmt w:val="decimal"/>
+      <w:lvlText w:val="%7."/>
+      <w:lvlJc w:val="left"/>
+      <w:pPr>
+        <w:ind w:left="5040" w:hanging="360"/>
+      </w:pPr>
+    </w:lvl>
+    <w:lvl w:ilvl="7" w:tplc="04090019" w:tentative="1">
+      <w:start w:val="1"/>
+      <w:numFmt w:val="lowerLetter"/>
+      <w:lvlText w:val="%8."/>
+      <w:lvlJc w:val="left"/>
+      <w:pPr>
+        <w:ind w:left="5760" w:hanging="360"/>
+      </w:pPr>
+    </w:lvl>
+    <w:lvl w:ilvl="8" w:tplc="0409001B" w:tentative="1">
+      <w:start w:val="1"/>
+      <w:numFmt w:val="lowerRoman"/>
+      <w:lvlText w:val="%9."/>
+      <w:lvlJc w:val="right"/>
+      <w:pPr>
+        <w:ind w:left="6480" w:hanging="180"/>
+      </w:pPr>
+    </w:lvl>
+  </w:abstractNum>
+  <w:abstractNum w:abstractNumId="1">
     <w:nsid w:val="192F4810"/>
     <w:multiLevelType w:val="hybridMultilevel"/>
     <w:tmpl w:val="9F284DE6"/>
@@ -5155,7 +5282,7 @@
       </w:pPr>
     </w:lvl>
   </w:abstractNum>
-  <w:abstractNum w:abstractNumId="1" w15:restartNumberingAfterBreak="0">
+  <w:abstractNum w:abstractNumId="2">
     <w:nsid w:val="1C912373"/>
     <w:multiLevelType w:val="hybridMultilevel"/>
     <w:tmpl w:val="373A069E"/>
@@ -5244,7 +5371,7 @@
       </w:pPr>
     </w:lvl>
   </w:abstractNum>
-  <w:abstractNum w:abstractNumId="2" w15:restartNumberingAfterBreak="0">
+  <w:abstractNum w:abstractNumId="3">
     <w:nsid w:val="1E74796B"/>
     <w:multiLevelType w:val="hybridMultilevel"/>
     <w:tmpl w:val="90BCE750"/>
@@ -5357,7 +5484,7 @@
       </w:rPr>
     </w:lvl>
   </w:abstractNum>
-  <w:abstractNum w:abstractNumId="3" w15:restartNumberingAfterBreak="0">
+  <w:abstractNum w:abstractNumId="4">
     <w:nsid w:val="22F841B5"/>
     <w:multiLevelType w:val="hybridMultilevel"/>
     <w:tmpl w:val="F9583FC0"/>
@@ -5443,7 +5570,7 @@
       </w:pPr>
     </w:lvl>
   </w:abstractNum>
-  <w:abstractNum w:abstractNumId="4" w15:restartNumberingAfterBreak="0">
+  <w:abstractNum w:abstractNumId="5">
     <w:nsid w:val="23DD0CFE"/>
     <w:multiLevelType w:val="hybridMultilevel"/>
     <w:tmpl w:val="54280714"/>
@@ -5529,7 +5656,7 @@
       </w:pPr>
     </w:lvl>
   </w:abstractNum>
-  <w:abstractNum w:abstractNumId="5" w15:restartNumberingAfterBreak="0">
+  <w:abstractNum w:abstractNumId="6">
     <w:nsid w:val="2CCE047F"/>
     <w:multiLevelType w:val="hybridMultilevel"/>
     <w:tmpl w:val="3F3E9DFE"/>
@@ -5618,7 +5745,7 @@
       </w:pPr>
     </w:lvl>
   </w:abstractNum>
-  <w:abstractNum w:abstractNumId="6" w15:restartNumberingAfterBreak="0">
+  <w:abstractNum w:abstractNumId="7">
     <w:nsid w:val="3606500D"/>
     <w:multiLevelType w:val="hybridMultilevel"/>
     <w:tmpl w:val="6DCA4D7E"/>
@@ -5731,7 +5858,7 @@
       </w:rPr>
     </w:lvl>
   </w:abstractNum>
-  <w:abstractNum w:abstractNumId="7" w15:restartNumberingAfterBreak="0">
+  <w:abstractNum w:abstractNumId="8">
     <w:nsid w:val="3938518F"/>
     <w:multiLevelType w:val="hybridMultilevel"/>
     <w:tmpl w:val="37B68AAC"/>
@@ -5817,7 +5944,7 @@
       </w:pPr>
     </w:lvl>
   </w:abstractNum>
-  <w:abstractNum w:abstractNumId="8" w15:restartNumberingAfterBreak="0">
+  <w:abstractNum w:abstractNumId="9">
     <w:nsid w:val="43EC01B2"/>
     <w:multiLevelType w:val="hybridMultilevel"/>
     <w:tmpl w:val="53206A20"/>
@@ -5903,7 +6030,7 @@
       </w:pPr>
     </w:lvl>
   </w:abstractNum>
-  <w:abstractNum w:abstractNumId="9" w15:restartNumberingAfterBreak="0">
+  <w:abstractNum w:abstractNumId="10">
     <w:nsid w:val="44454DFA"/>
     <w:multiLevelType w:val="hybridMultilevel"/>
     <w:tmpl w:val="5AC4645E"/>
@@ -5992,7 +6119,7 @@
       </w:pPr>
     </w:lvl>
   </w:abstractNum>
-  <w:abstractNum w:abstractNumId="10" w15:restartNumberingAfterBreak="0">
+  <w:abstractNum w:abstractNumId="11">
     <w:nsid w:val="4F721DF6"/>
     <w:multiLevelType w:val="hybridMultilevel"/>
     <w:tmpl w:val="FF68BEB8"/>
@@ -6081,7 +6208,7 @@
       </w:pPr>
     </w:lvl>
   </w:abstractNum>
-  <w:abstractNum w:abstractNumId="11" w15:restartNumberingAfterBreak="0">
+  <w:abstractNum w:abstractNumId="12">
     <w:nsid w:val="72CD0221"/>
     <w:multiLevelType w:val="hybridMultilevel"/>
     <w:tmpl w:val="CFC08D36"/>
@@ -6167,7 +6294,7 @@
       </w:pPr>
     </w:lvl>
   </w:abstractNum>
-  <w:abstractNum w:abstractNumId="12" w15:restartNumberingAfterBreak="0">
+  <w:abstractNum w:abstractNumId="13">
     <w:nsid w:val="7B26381B"/>
     <w:multiLevelType w:val="hybridMultilevel"/>
     <w:tmpl w:val="45EE46D8"/>
@@ -6280,7 +6407,7 @@
       </w:rPr>
     </w:lvl>
   </w:abstractNum>
-  <w:abstractNum w:abstractNumId="13" w15:restartNumberingAfterBreak="0">
+  <w:abstractNum w:abstractNumId="14">
     <w:nsid w:val="7F9C60D9"/>
     <w:multiLevelType w:val="hybridMultilevel"/>
     <w:tmpl w:val="67C2ED22"/>
@@ -6370,52 +6497,55 @@
     </w:lvl>
   </w:abstractNum>
   <w:num w:numId="1">
+    <w:abstractNumId w:val="3"/>
+  </w:num>
+  <w:num w:numId="2">
+    <w:abstractNumId w:val="11"/>
+  </w:num>
+  <w:num w:numId="3">
+    <w:abstractNumId w:val="1"/>
+  </w:num>
+  <w:num w:numId="4">
+    <w:abstractNumId w:val="5"/>
+  </w:num>
+  <w:num w:numId="5">
+    <w:abstractNumId w:val="12"/>
+  </w:num>
+  <w:num w:numId="6">
+    <w:abstractNumId w:val="4"/>
+  </w:num>
+  <w:num w:numId="7">
+    <w:abstractNumId w:val="9"/>
+  </w:num>
+  <w:num w:numId="8">
+    <w:abstractNumId w:val="8"/>
+  </w:num>
+  <w:num w:numId="9">
+    <w:abstractNumId w:val="7"/>
+  </w:num>
+  <w:num w:numId="10">
+    <w:abstractNumId w:val="10"/>
+  </w:num>
+  <w:num w:numId="11">
+    <w:abstractNumId w:val="6"/>
+  </w:num>
+  <w:num w:numId="12">
     <w:abstractNumId w:val="2"/>
   </w:num>
-  <w:num w:numId="2">
-    <w:abstractNumId w:val="10"/>
+  <w:num w:numId="13">
+    <w:abstractNumId w:val="14"/>
   </w:num>
-  <w:num w:numId="3">
-    <w:abstractNumId w:val="0"/>
-  </w:num>
-  <w:num w:numId="4">
-    <w:abstractNumId w:val="4"/>
-  </w:num>
-  <w:num w:numId="5">
-    <w:abstractNumId w:val="11"/>
-  </w:num>
-  <w:num w:numId="6">
-    <w:abstractNumId w:val="3"/>
-  </w:num>
-  <w:num w:numId="7">
-    <w:abstractNumId w:val="8"/>
-  </w:num>
-  <w:num w:numId="8">
-    <w:abstractNumId w:val="7"/>
-  </w:num>
-  <w:num w:numId="9">
-    <w:abstractNumId w:val="6"/>
-  </w:num>
-  <w:num w:numId="10">
-    <w:abstractNumId w:val="9"/>
-  </w:num>
-  <w:num w:numId="11">
-    <w:abstractNumId w:val="5"/>
-  </w:num>
-  <w:num w:numId="12">
-    <w:abstractNumId w:val="1"/>
-  </w:num>
-  <w:num w:numId="13">
+  <w:num w:numId="14">
     <w:abstractNumId w:val="13"/>
   </w:num>
-  <w:num w:numId="14">
-    <w:abstractNumId w:val="12"/>
+  <w:num w:numId="15">
+    <w:abstractNumId w:val="0"/>
   </w:num>
 </w:numbering>
 </file>
 
 <file path=word/styles.xml><?xml version="1.0" encoding="utf-8"?>
-<w:styles xmlns:mc="http://schemas.openxmlformats.org/markup-compatibility/2006" xmlns:r="http://schemas.openxmlformats.org/officeDocument/2006/relationships" xmlns:w="http://schemas.openxmlformats.org/wordprocessingml/2006/main" xmlns:w14="http://schemas.microsoft.com/office/word/2010/wordml" xmlns:w15="http://schemas.microsoft.com/office/word/2012/wordml" xmlns:w16se="http://schemas.microsoft.com/office/word/2015/wordml/symex" mc:Ignorable="w14 w15 w16se">
+<w:styles xmlns:r="http://schemas.openxmlformats.org/officeDocument/2006/relationships" xmlns:w="http://schemas.openxmlformats.org/wordprocessingml/2006/main">
   <w:docDefaults>
     <w:rPrDefault>
       <w:rPr>
@@ -6431,383 +6561,151 @@
       </w:pPr>
     </w:pPrDefault>
   </w:docDefaults>
-  <w:latentStyles w:defLockedState="0" w:defUIPriority="99" w:defSemiHidden="0" w:defUnhideWhenUsed="0" w:defQFormat="0" w:count="374">
-    <w:lsdException w:name="Normal" w:uiPriority="0" w:qFormat="1"/>
-    <w:lsdException w:name="heading 1" w:uiPriority="9" w:qFormat="1"/>
-    <w:lsdException w:name="heading 2" w:semiHidden="1" w:uiPriority="9" w:unhideWhenUsed="1" w:qFormat="1"/>
-    <w:lsdException w:name="heading 3" w:semiHidden="1" w:uiPriority="9" w:unhideWhenUsed="1" w:qFormat="1"/>
-    <w:lsdException w:name="heading 4" w:semiHidden="1" w:uiPriority="9" w:unhideWhenUsed="1" w:qFormat="1"/>
-    <w:lsdException w:name="heading 5" w:semiHidden="1" w:uiPriority="9" w:unhideWhenUsed="1" w:qFormat="1"/>
-    <w:lsdException w:name="heading 6" w:semiHidden="1" w:uiPriority="9" w:unhideWhenUsed="1" w:qFormat="1"/>
-    <w:lsdException w:name="heading 7" w:semiHidden="1" w:uiPriority="9" w:unhideWhenUsed="1" w:qFormat="1"/>
-    <w:lsdException w:name="heading 8" w:semiHidden="1" w:uiPriority="9" w:unhideWhenUsed="1" w:qFormat="1"/>
-    <w:lsdException w:name="heading 9" w:semiHidden="1" w:uiPriority="9" w:unhideWhenUsed="1" w:qFormat="1"/>
-    <w:lsdException w:name="index 1" w:semiHidden="1" w:unhideWhenUsed="1"/>
-    <w:lsdException w:name="index 2" w:semiHidden="1" w:unhideWhenUsed="1"/>
-    <w:lsdException w:name="index 3" w:semiHidden="1" w:unhideWhenUsed="1"/>
-    <w:lsdException w:name="index 4" w:semiHidden="1" w:unhideWhenUsed="1"/>
-    <w:lsdException w:name="index 5" w:semiHidden="1" w:unhideWhenUsed="1"/>
-    <w:lsdException w:name="index 6" w:semiHidden="1" w:unhideWhenUsed="1"/>
-    <w:lsdException w:name="index 7" w:semiHidden="1" w:unhideWhenUsed="1"/>
-    <w:lsdException w:name="index 8" w:semiHidden="1" w:unhideWhenUsed="1"/>
-    <w:lsdException w:name="index 9" w:semiHidden="1" w:unhideWhenUsed="1"/>
-    <w:lsdException w:name="toc 1" w:semiHidden="1" w:uiPriority="39" w:unhideWhenUsed="1"/>
-    <w:lsdException w:name="toc 2" w:semiHidden="1" w:uiPriority="39" w:unhideWhenUsed="1"/>
-    <w:lsdException w:name="toc 3" w:semiHidden="1" w:uiPriority="39" w:unhideWhenUsed="1"/>
-    <w:lsdException w:name="toc 4" w:semiHidden="1" w:uiPriority="39" w:unhideWhenUsed="1"/>
-    <w:lsdException w:name="toc 5" w:semiHidden="1" w:uiPriority="39" w:unhideWhenUsed="1"/>
-    <w:lsdException w:name="toc 6" w:semiHidden="1" w:uiPriority="39" w:unhideWhenUsed="1"/>
-    <w:lsdException w:name="toc 7" w:semiHidden="1" w:uiPriority="39" w:unhideWhenUsed="1"/>
-    <w:lsdException w:name="toc 8" w:semiHidden="1" w:uiPriority="39" w:unhideWhenUsed="1"/>
-    <w:lsdException w:name="toc 9" w:semiHidden="1" w:uiPriority="39" w:unhideWhenUsed="1"/>
-    <w:lsdException w:name="Normal Indent" w:semiHidden="1" w:unhideWhenUsed="1"/>
-    <w:lsdException w:name="footnote text" w:semiHidden="1" w:unhideWhenUsed="1"/>
-    <w:lsdException w:name="annotation text" w:semiHidden="1" w:unhideWhenUsed="1"/>
-    <w:lsdException w:name="header" w:semiHidden="1" w:unhideWhenUsed="1"/>
-    <w:lsdException w:name="footer" w:semiHidden="1" w:unhideWhenUsed="1"/>
-    <w:lsdException w:name="index heading" w:semiHidden="1" w:unhideWhenUsed="1"/>
-    <w:lsdException w:name="caption" w:semiHidden="1" w:uiPriority="35" w:unhideWhenUsed="1" w:qFormat="1"/>
-    <w:lsdException w:name="table of figures" w:semiHidden="1" w:unhideWhenUsed="1"/>
-    <w:lsdException w:name="envelope address" w:semiHidden="1" w:unhideWhenUsed="1"/>
-    <w:lsdException w:name="envelope return" w:semiHidden="1" w:unhideWhenUsed="1"/>
-    <w:lsdException w:name="footnote reference" w:semiHidden="1" w:unhideWhenUsed="1"/>
-    <w:lsdException w:name="annotation reference" w:semiHidden="1" w:unhideWhenUsed="1"/>
-    <w:lsdException w:name="line number" w:semiHidden="1" w:unhideWhenUsed="1"/>
-    <w:lsdException w:name="page number" w:semiHidden="1" w:unhideWhenUsed="1"/>
-    <w:lsdException w:name="endnote reference" w:semiHidden="1" w:unhideWhenUsed="1"/>
-    <w:lsdException w:name="endnote text" w:semiHidden="1" w:unhideWhenUsed="1"/>
-    <w:lsdException w:name="table of authorities" w:semiHidden="1" w:unhideWhenUsed="1"/>
-    <w:lsdException w:name="macro" w:semiHidden="1" w:unhideWhenUsed="1"/>
-    <w:lsdException w:name="toa heading" w:semiHidden="1" w:unhideWhenUsed="1"/>
-    <w:lsdException w:name="List" w:semiHidden="1" w:unhideWhenUsed="1"/>
-    <w:lsdException w:name="List Bullet" w:semiHidden="1" w:unhideWhenUsed="1"/>
-    <w:lsdException w:name="List Number" w:semiHidden="1" w:unhideWhenUsed="1"/>
-    <w:lsdException w:name="List 2" w:semiHidden="1" w:unhideWhenUsed="1"/>
-    <w:lsdException w:name="List 3" w:semiHidden="1" w:unhideWhenUsed="1"/>
-    <w:lsdException w:name="List 4" w:semiHidden="1" w:unhideWhenUsed="1"/>
-    <w:lsdException w:name="List 5" w:semiHidden="1" w:unhideWhenUsed="1"/>
-    <w:lsdException w:name="List Bullet 2" w:semiHidden="1" w:unhideWhenUsed="1"/>
-    <w:lsdException w:name="List Bullet 3" w:semiHidden="1" w:unhideWhenUsed="1"/>
-    <w:lsdException w:name="List Bullet 4" w:semiHidden="1" w:unhideWhenUsed="1"/>
-    <w:lsdException w:name="List Bullet 5" w:semiHidden="1" w:unhideWhenUsed="1"/>
-    <w:lsdException w:name="List Number 2" w:semiHidden="1" w:unhideWhenUsed="1"/>
-    <w:lsdException w:name="List Number 3" w:semiHidden="1" w:unhideWhenUsed="1"/>
-    <w:lsdException w:name="List Number 4" w:semiHidden="1" w:unhideWhenUsed="1"/>
-    <w:lsdException w:name="List Number 5" w:semiHidden="1" w:unhideWhenUsed="1"/>
-    <w:lsdException w:name="Title" w:uiPriority="10" w:qFormat="1"/>
-    <w:lsdException w:name="Closing" w:semiHidden="1" w:unhideWhenUsed="1"/>
-    <w:lsdException w:name="Signature" w:semiHidden="1" w:unhideWhenUsed="1"/>
-    <w:lsdException w:name="Default Paragraph Font" w:semiHidden="1" w:uiPriority="1" w:unhideWhenUsed="1"/>
-    <w:lsdException w:name="Body Text" w:semiHidden="1" w:unhideWhenUsed="1"/>
-    <w:lsdException w:name="Body Text Indent" w:semiHidden="1" w:unhideWhenUsed="1"/>
-    <w:lsdException w:name="List Continue" w:semiHidden="1" w:unhideWhenUsed="1"/>
-    <w:lsdException w:name="List Continue 2" w:semiHidden="1" w:unhideWhenUsed="1"/>
-    <w:lsdException w:name="List Continue 3" w:semiHidden="1" w:unhideWhenUsed="1"/>
-    <w:lsdException w:name="List Continue 4" w:semiHidden="1" w:unhideWhenUsed="1"/>
-    <w:lsdException w:name="List Continue 5" w:semiHidden="1" w:unhideWhenUsed="1"/>
-    <w:lsdException w:name="Message Header" w:semiHidden="1" w:unhideWhenUsed="1"/>
-    <w:lsdException w:name="Subtitle" w:uiPriority="11" w:qFormat="1"/>
-    <w:lsdException w:name="Salutation" w:semiHidden="1" w:unhideWhenUsed="1"/>
-    <w:lsdException w:name="Date" w:semiHidden="1" w:unhideWhenUsed="1"/>
-    <w:lsdException w:name="Body Text First Indent" w:semiHidden="1" w:unhideWhenUsed="1"/>
-    <w:lsdException w:name="Body Text First Indent 2" w:semiHidden="1" w:unhideWhenUsed="1"/>
-    <w:lsdException w:name="Note Heading" w:semiHidden="1" w:unhideWhenUsed="1"/>
-    <w:lsdException w:name="Body Text 2" w:semiHidden="1" w:unhideWhenUsed="1"/>
-    <w:lsdException w:name="Body Text 3" w:semiHidden="1" w:unhideWhenUsed="1"/>
-    <w:lsdException w:name="Body Text Indent 2" w:semiHidden="1" w:unhideWhenUsed="1"/>
-    <w:lsdException w:name="Body Text Indent 3" w:semiHidden="1" w:unhideWhenUsed="1"/>
-    <w:lsdException w:name="Block Text" w:semiHidden="1" w:unhideWhenUsed="1"/>
-    <w:lsdException w:name="Hyperlink" w:semiHidden="1" w:unhideWhenUsed="1"/>
-    <w:lsdException w:name="FollowedHyperlink" w:semiHidden="1" w:unhideWhenUsed="1"/>
-    <w:lsdException w:name="Strong" w:uiPriority="22" w:qFormat="1"/>
-    <w:lsdException w:name="Emphasis" w:uiPriority="20" w:qFormat="1"/>
-    <w:lsdException w:name="Document Map" w:semiHidden="1" w:unhideWhenUsed="1"/>
-    <w:lsdException w:name="Plain Text" w:semiHidden="1" w:unhideWhenUsed="1"/>
-    <w:lsdException w:name="E-mail Signature" w:semiHidden="1" w:unhideWhenUsed="1"/>
-    <w:lsdException w:name="HTML Top of Form" w:semiHidden="1" w:unhideWhenUsed="1"/>
-    <w:lsdException w:name="HTML Bottom of Form" w:semiHidden="1" w:unhideWhenUsed="1"/>
-    <w:lsdException w:name="Normal (Web)" w:semiHidden="1" w:unhideWhenUsed="1"/>
-    <w:lsdException w:name="HTML Acronym" w:semiHidden="1" w:unhideWhenUsed="1"/>
-    <w:lsdException w:name="HTML Address" w:semiHidden="1" w:unhideWhenUsed="1"/>
-    <w:lsdException w:name="HTML Cite" w:semiHidden="1" w:unhideWhenUsed="1"/>
-    <w:lsdException w:name="HTML Code" w:semiHidden="1" w:unhideWhenUsed="1"/>
-    <w:lsdException w:name="HTML Definition" w:semiHidden="1" w:unhideWhenUsed="1"/>
-    <w:lsdException w:name="HTML Keyboard" w:semiHidden="1" w:unhideWhenUsed="1"/>
-    <w:lsdException w:name="HTML Preformatted" w:semiHidden="1" w:unhideWhenUsed="1"/>
-    <w:lsdException w:name="HTML Sample" w:semiHidden="1" w:unhideWhenUsed="1"/>
-    <w:lsdException w:name="HTML Typewriter" w:semiHidden="1" w:unhideWhenUsed="1"/>
-    <w:lsdException w:name="HTML Variable" w:semiHidden="1" w:unhideWhenUsed="1"/>
-    <w:lsdException w:name="annotation subject" w:semiHidden="1" w:unhideWhenUsed="1"/>
-    <w:lsdException w:name="No List" w:semiHidden="1" w:unhideWhenUsed="1"/>
-    <w:lsdException w:name="Outline List 1" w:semiHidden="1" w:unhideWhenUsed="1"/>
-    <w:lsdException w:name="Outline List 2" w:semiHidden="1" w:unhideWhenUsed="1"/>
-    <w:lsdException w:name="Outline List 3" w:semiHidden="1" w:unhideWhenUsed="1"/>
-    <w:lsdException w:name="Table Simple 1" w:semiHidden="1" w:unhideWhenUsed="1"/>
-    <w:lsdException w:name="Table Simple 2" w:semiHidden="1" w:unhideWhenUsed="1"/>
-    <w:lsdException w:name="Table Simple 3" w:semiHidden="1" w:unhideWhenUsed="1"/>
-    <w:lsdException w:name="Table Classic 1" w:semiHidden="1" w:unhideWhenUsed="1"/>
-    <w:lsdException w:name="Table Classic 2" w:semiHidden="1" w:unhideWhenUsed="1"/>
-    <w:lsdException w:name="Table Classic 3" w:semiHidden="1" w:unhideWhenUsed="1"/>
-    <w:lsdException w:name="Table Classic 4" w:semiHidden="1" w:unhideWhenUsed="1"/>
-    <w:lsdException w:name="Table Colorful 1" w:semiHidden="1" w:unhideWhenUsed="1"/>
-    <w:lsdException w:name="Table Colorful 2" w:semiHidden="1" w:unhideWhenUsed="1"/>
-    <w:lsdException w:name="Table Colorful 3" w:semiHidden="1" w:unhideWhenUsed="1"/>
-    <w:lsdException w:name="Table Columns 1" w:semiHidden="1" w:unhideWhenUsed="1"/>
-    <w:lsdException w:name="Table Columns 2" w:semiHidden="1" w:unhideWhenUsed="1"/>
-    <w:lsdException w:name="Table Columns 3" w:semiHidden="1" w:unhideWhenUsed="1"/>
-    <w:lsdException w:name="Table Columns 4" w:semiHidden="1" w:unhideWhenUsed="1"/>
-    <w:lsdException w:name="Table Columns 5" w:semiHidden="1" w:unhideWhenUsed="1"/>
-    <w:lsdException w:name="Table Grid 1" w:semiHidden="1" w:unhideWhenUsed="1"/>
-    <w:lsdException w:name="Table Grid 2" w:semiHidden="1" w:unhideWhenUsed="1"/>
-    <w:lsdException w:name="Table Grid 3" w:semiHidden="1" w:unhideWhenUsed="1"/>
-    <w:lsdException w:name="Table Grid 4" w:semiHidden="1" w:unhideWhenUsed="1"/>
-    <w:lsdException w:name="Table Grid 5" w:semiHidden="1" w:unhideWhenUsed="1"/>
-    <w:lsdException w:name="Table Grid 6" w:semiHidden="1" w:unhideWhenUsed="1"/>
-    <w:lsdException w:name="Table Grid 7" w:semiHidden="1" w:unhideWhenUsed="1"/>
-    <w:lsdException w:name="Table Grid 8" w:semiHidden="1" w:unhideWhenUsed="1"/>
-    <w:lsdException w:name="Table List 1" w:semiHidden="1" w:unhideWhenUsed="1"/>
-    <w:lsdException w:name="Table List 2" w:semiHidden="1" w:unhideWhenUsed="1"/>
-    <w:lsdException w:name="Table List 3" w:semiHidden="1" w:unhideWhenUsed="1"/>
-    <w:lsdException w:name="Table List 4" w:semiHidden="1" w:unhideWhenUsed="1"/>
-    <w:lsdException w:name="Table List 5" w:semiHidden="1" w:unhideWhenUsed="1"/>
-    <w:lsdException w:name="Table List 6" w:semiHidden="1" w:unhideWhenUsed="1"/>
-    <w:lsdException w:name="Table List 7" w:semiHidden="1" w:unhideWhenUsed="1"/>
-    <w:lsdException w:name="Table List 8" w:semiHidden="1" w:unhideWhenUsed="1"/>
-    <w:lsdException w:name="Table 3D effects 1" w:semiHidden="1" w:unhideWhenUsed="1"/>
-    <w:lsdException w:name="Table 3D effects 2" w:semiHidden="1" w:unhideWhenUsed="1"/>
-    <w:lsdException w:name="Table 3D effects 3" w:semiHidden="1" w:unhideWhenUsed="1"/>
-    <w:lsdException w:name="Table Contemporary" w:semiHidden="1" w:unhideWhenUsed="1"/>
-    <w:lsdException w:name="Table Elegant" w:semiHidden="1" w:unhideWhenUsed="1"/>
-    <w:lsdException w:name="Table Professional" w:semiHidden="1" w:unhideWhenUsed="1"/>
-    <w:lsdException w:name="Table Subtle 1" w:semiHidden="1" w:unhideWhenUsed="1"/>
-    <w:lsdException w:name="Table Subtle 2" w:semiHidden="1" w:unhideWhenUsed="1"/>
-    <w:lsdException w:name="Table Web 2" w:semiHidden="1" w:unhideWhenUsed="1"/>
-    <w:lsdException w:name="Table Web 3" w:semiHidden="1" w:unhideWhenUsed="1"/>
-    <w:lsdException w:name="Balloon Text" w:semiHidden="1" w:unhideWhenUsed="1"/>
-    <w:lsdException w:name="Table Grid" w:uiPriority="39"/>
-    <w:lsdException w:name="Table Theme" w:semiHidden="1" w:unhideWhenUsed="1"/>
-    <w:lsdException w:name="Placeholder Text" w:semiHidden="1"/>
-    <w:lsdException w:name="No Spacing" w:uiPriority="1" w:qFormat="1"/>
-    <w:lsdException w:name="Light Shading" w:uiPriority="60"/>
-    <w:lsdException w:name="Light List" w:uiPriority="61"/>
-    <w:lsdException w:name="Light Grid" w:uiPriority="62"/>
-    <w:lsdException w:name="Medium Shading 1" w:uiPriority="63"/>
-    <w:lsdException w:name="Medium Shading 2" w:uiPriority="64"/>
-    <w:lsdException w:name="Medium List 1" w:uiPriority="65"/>
-    <w:lsdException w:name="Medium List 2" w:uiPriority="66"/>
-    <w:lsdException w:name="Medium Grid 1" w:uiPriority="67"/>
-    <w:lsdException w:name="Medium Grid 2" w:uiPriority="68"/>
-    <w:lsdException w:name="Medium Grid 3" w:uiPriority="69"/>
-    <w:lsdException w:name="Dark List" w:uiPriority="70"/>
-    <w:lsdException w:name="Colorful Shading" w:uiPriority="71"/>
-    <w:lsdException w:name="Colorful List" w:uiPriority="72"/>
-    <w:lsdException w:name="Colorful Grid" w:uiPriority="73"/>
-    <w:lsdException w:name="Light Shading Accent 1" w:uiPriority="60"/>
-    <w:lsdException w:name="Light List Accent 1" w:uiPriority="61"/>
-    <w:lsdException w:name="Light Grid Accent 1" w:uiPriority="62"/>
-    <w:lsdException w:name="Medium Shading 1 Accent 1" w:uiPriority="63"/>
-    <w:lsdException w:name="Medium Shading 2 Accent 1" w:uiPriority="64"/>
-    <w:lsdException w:name="Medium List 1 Accent 1" w:uiPriority="65"/>
-    <w:lsdException w:name="Revision" w:semiHidden="1"/>
-    <w:lsdException w:name="List Paragraph" w:uiPriority="34" w:qFormat="1"/>
-    <w:lsdException w:name="Quote" w:uiPriority="29" w:qFormat="1"/>
-    <w:lsdException w:name="Intense Quote" w:uiPriority="30" w:qFormat="1"/>
-    <w:lsdException w:name="Medium List 2 Accent 1" w:uiPriority="66"/>
-    <w:lsdException w:name="Medium Grid 1 Accent 1" w:uiPriority="67"/>
-    <w:lsdException w:name="Medium Grid 2 Accent 1" w:uiPriority="68"/>
-    <w:lsdException w:name="Medium Grid 3 Accent 1" w:uiPriority="69"/>
-    <w:lsdException w:name="Dark List Accent 1" w:uiPriority="70"/>
-    <w:lsdException w:name="Colorful Shading Accent 1" w:uiPriority="71"/>
-    <w:lsdException w:name="Colorful List Accent 1" w:uiPriority="72"/>
-    <w:lsdException w:name="Colorful Grid Accent 1" w:uiPriority="73"/>
-    <w:lsdException w:name="Light Shading Accent 2" w:uiPriority="60"/>
-    <w:lsdException w:name="Light List Accent 2" w:uiPriority="61"/>
-    <w:lsdException w:name="Light Grid Accent 2" w:uiPriority="62"/>
-    <w:lsdException w:name="Medium Shading 1 Accent 2" w:uiPriority="63"/>
-    <w:lsdException w:name="Medium Shading 2 Accent 2" w:uiPriority="64"/>
-    <w:lsdException w:name="Medium List 1 Accent 2" w:uiPriority="65"/>
-    <w:lsdException w:name="Medium List 2 Accent 2" w:uiPriority="66"/>
-    <w:lsdException w:name="Medium Grid 1 Accent 2" w:uiPriority="67"/>
-    <w:lsdException w:name="Medium Grid 2 Accent 2" w:uiPriority="68"/>
-    <w:lsdException w:name="Medium Grid 3 Accent 2" w:uiPriority="69"/>
-    <w:lsdException w:name="Dark List Accent 2" w:uiPriority="70"/>
-    <w:lsdException w:name="Colorful Shading Accent 2" w:uiPriority="71"/>
-    <w:lsdException w:name="Colorful List Accent 2" w:uiPriority="72"/>
-    <w:lsdException w:name="Colorful Grid Accent 2" w:uiPriority="73"/>
-    <w:lsdException w:name="Light Shading Accent 3" w:uiPriority="60"/>
-    <w:lsdException w:name="Light List Accent 3" w:uiPriority="61"/>
-    <w:lsdException w:name="Light Grid Accent 3" w:uiPriority="62"/>
-    <w:lsdException w:name="Medium Shading 1 Accent 3" w:uiPriority="63"/>
-    <w:lsdException w:name="Medium Shading 2 Accent 3" w:uiPriority="64"/>
-    <w:lsdException w:name="Medium List 1 Accent 3" w:uiPriority="65"/>
-    <w:lsdException w:name="Medium List 2 Accent 3" w:uiPriority="66"/>
-    <w:lsdException w:name="Medium Grid 1 Accent 3" w:uiPriority="67"/>
-    <w:lsdException w:name="Medium Grid 2 Accent 3" w:uiPriority="68"/>
-    <w:lsdException w:name="Medium Grid 3 Accent 3" w:uiPriority="69"/>
-    <w:lsdException w:name="Dark List Accent 3" w:uiPriority="70"/>
-    <w:lsdException w:name="Colorful Shading Accent 3" w:uiPriority="71"/>
-    <w:lsdException w:name="Colorful List Accent 3" w:uiPriority="72"/>
-    <w:lsdException w:name="Colorful Grid Accent 3" w:uiPriority="73"/>
-    <w:lsdException w:name="Light Shading Accent 4" w:uiPriority="60"/>
-    <w:lsdException w:name="Light List Accent 4" w:uiPriority="61"/>
-    <w:lsdException w:name="Light Grid Accent 4" w:uiPriority="62"/>
-    <w:lsdException w:name="Medium Shading 1 Accent 4" w:uiPriority="63"/>
-    <w:lsdException w:name="Medium Shading 2 Accent 4" w:uiPriority="64"/>
-    <w:lsdException w:name="Medium List 1 Accent 4" w:uiPriority="65"/>
-    <w:lsdException w:name="Medium List 2 Accent 4" w:uiPriority="66"/>
-    <w:lsdException w:name="Medium Grid 1 Accent 4" w:uiPriority="67"/>
-    <w:lsdException w:name="Medium Grid 2 Accent 4" w:uiPriority="68"/>
-    <w:lsdException w:name="Medium Grid 3 Accent 4" w:uiPriority="69"/>
-    <w:lsdException w:name="Dark List Accent 4" w:uiPriority="70"/>
-    <w:lsdException w:name="Colorful Shading Accent 4" w:uiPriority="71"/>
-    <w:lsdException w:name="Colorful List Accent 4" w:uiPriority="72"/>
-    <w:lsdException w:name="Colorful Grid Accent 4" w:uiPriority="73"/>
-    <w:lsdException w:name="Light Shading Accent 5" w:uiPriority="60"/>
-    <w:lsdException w:name="Light List Accent 5" w:uiPriority="61"/>
-    <w:lsdException w:name="Light Grid Accent 5" w:uiPriority="62"/>
-    <w:lsdException w:name="Medium Shading 1 Accent 5" w:uiPriority="63"/>
-    <w:lsdException w:name="Medium Shading 2 Accent 5" w:uiPriority="64"/>
-    <w:lsdException w:name="Medium List 1 Accent 5" w:uiPriority="65"/>
-    <w:lsdException w:name="Medium List 2 Accent 5" w:uiPriority="66"/>
-    <w:lsdException w:name="Medium Grid 1 Accent 5" w:uiPriority="67"/>
-    <w:lsdException w:name="Medium Grid 2 Accent 5" w:uiPriority="68"/>
-    <w:lsdException w:name="Medium Grid 3 Accent 5" w:uiPriority="69"/>
-    <w:lsdException w:name="Dark List Accent 5" w:uiPriority="70"/>
-    <w:lsdException w:name="Colorful Shading Accent 5" w:uiPriority="71"/>
-    <w:lsdException w:name="Colorful List Accent 5" w:uiPriority="72"/>
-    <w:lsdException w:name="Colorful Grid Accent 5" w:uiPriority="73"/>
-    <w:lsdException w:name="Light Shading Accent 6" w:uiPriority="60"/>
-    <w:lsdException w:name="Light List Accent 6" w:uiPriority="61"/>
-    <w:lsdException w:name="Light Grid Accent 6" w:uiPriority="62"/>
-    <w:lsdException w:name="Medium Shading 1 Accent 6" w:uiPriority="63"/>
-    <w:lsdException w:name="Medium Shading 2 Accent 6" w:uiPriority="64"/>
-    <w:lsdException w:name="Medium List 1 Accent 6" w:uiPriority="65"/>
-    <w:lsdException w:name="Medium List 2 Accent 6" w:uiPriority="66"/>
-    <w:lsdException w:name="Medium Grid 1 Accent 6" w:uiPriority="67"/>
-    <w:lsdException w:name="Medium Grid 2 Accent 6" w:uiPriority="68"/>
-    <w:lsdException w:name="Medium Grid 3 Accent 6" w:uiPriority="69"/>
-    <w:lsdException w:name="Dark List Accent 6" w:uiPriority="70"/>
-    <w:lsdException w:name="Colorful Shading Accent 6" w:uiPriority="71"/>
-    <w:lsdException w:name="Colorful List Accent 6" w:uiPriority="72"/>
-    <w:lsdException w:name="Colorful Grid Accent 6" w:uiPriority="73"/>
-    <w:lsdException w:name="Subtle Emphasis" w:uiPriority="19" w:qFormat="1"/>
-    <w:lsdException w:name="Intense Emphasis" w:uiPriority="21" w:qFormat="1"/>
-    <w:lsdException w:name="Subtle Reference" w:uiPriority="31" w:qFormat="1"/>
-    <w:lsdException w:name="Intense Reference" w:uiPriority="32" w:qFormat="1"/>
-    <w:lsdException w:name="Book Title" w:uiPriority="33" w:qFormat="1"/>
-    <w:lsdException w:name="Bibliography" w:semiHidden="1" w:uiPriority="37" w:unhideWhenUsed="1"/>
-    <w:lsdException w:name="TOC Heading" w:semiHidden="1" w:uiPriority="39" w:unhideWhenUsed="1" w:qFormat="1"/>
-    <w:lsdException w:name="Plain Table 1" w:uiPriority="41"/>
-    <w:lsdException w:name="Plain Table 2" w:uiPriority="42"/>
-    <w:lsdException w:name="Plain Table 3" w:uiPriority="43"/>
-    <w:lsdException w:name="Plain Table 4" w:uiPriority="44"/>
-    <w:lsdException w:name="Plain Table 5" w:uiPriority="45"/>
-    <w:lsdException w:name="Grid Table Light" w:uiPriority="40"/>
-    <w:lsdException w:name="Grid Table 1 Light" w:uiPriority="46"/>
-    <w:lsdException w:name="Grid Table 2" w:uiPriority="47"/>
-    <w:lsdException w:name="Grid Table 3" w:uiPriority="48"/>
-    <w:lsdException w:name="Grid Table 4" w:uiPriority="49"/>
-    <w:lsdException w:name="Grid Table 5 Dark" w:uiPriority="50"/>
-    <w:lsdException w:name="Grid Table 6 Colorful" w:uiPriority="51"/>
-    <w:lsdException w:name="Grid Table 7 Colorful" w:uiPriority="52"/>
-    <w:lsdException w:name="Grid Table 1 Light Accent 1" w:uiPriority="46"/>
-    <w:lsdException w:name="Grid Table 2 Accent 1" w:uiPriority="47"/>
-    <w:lsdException w:name="Grid Table 3 Accent 1" w:uiPriority="48"/>
-    <w:lsdException w:name="Grid Table 4 Accent 1" w:uiPriority="49"/>
-    <w:lsdException w:name="Grid Table 5 Dark Accent 1" w:uiPriority="50"/>
-    <w:lsdException w:name="Grid Table 6 Colorful Accent 1" w:uiPriority="51"/>
-    <w:lsdException w:name="Grid Table 7 Colorful Accent 1" w:uiPriority="52"/>
-    <w:lsdException w:name="Grid Table 1 Light Accent 2" w:uiPriority="46"/>
-    <w:lsdException w:name="Grid Table 2 Accent 2" w:uiPriority="47"/>
-    <w:lsdException w:name="Grid Table 3 Accent 2" w:uiPriority="48"/>
-    <w:lsdException w:name="Grid Table 4 Accent 2" w:uiPriority="49"/>
-    <w:lsdException w:name="Grid Table 5 Dark Accent 2" w:uiPriority="50"/>
-    <w:lsdException w:name="Grid Table 6 Colorful Accent 2" w:uiPriority="51"/>
-    <w:lsdException w:name="Grid Table 7 Colorful Accent 2" w:uiPriority="52"/>
-    <w:lsdException w:name="Grid Table 1 Light Accent 3" w:uiPriority="46"/>
-    <w:lsdException w:name="Grid Table 2 Accent 3" w:uiPriority="47"/>
-    <w:lsdException w:name="Grid Table 3 Accent 3" w:uiPriority="48"/>
-    <w:lsdException w:name="Grid Table 4 Accent 3" w:uiPriority="49"/>
-    <w:lsdException w:name="Grid Table 5 Dark Accent 3" w:uiPriority="50"/>
-    <w:lsdException w:name="Grid Table 6 Colorful Accent 3" w:uiPriority="51"/>
-    <w:lsdException w:name="Grid Table 7 Colorful Accent 3" w:uiPriority="52"/>
-    <w:lsdException w:name="Grid Table 1 Light Accent 4" w:uiPriority="46"/>
-    <w:lsdException w:name="Grid Table 2 Accent 4" w:uiPriority="47"/>
-    <w:lsdException w:name="Grid Table 3 Accent 4" w:uiPriority="48"/>
-    <w:lsdException w:name="Grid Table 4 Accent 4" w:uiPriority="49"/>
-    <w:lsdException w:name="Grid Table 5 Dark Accent 4" w:uiPriority="50"/>
-    <w:lsdException w:name="Grid Table 6 Colorful Accent 4" w:uiPriority="51"/>
-    <w:lsdException w:name="Grid Table 7 Colorful Accent 4" w:uiPriority="52"/>
-    <w:lsdException w:name="Grid Table 1 Light Accent 5" w:uiPriority="46"/>
-    <w:lsdException w:name="Grid Table 2 Accent 5" w:uiPriority="47"/>
-    <w:lsdException w:name="Grid Table 3 Accent 5" w:uiPriority="48"/>
-    <w:lsdException w:name="Grid Table 4 Accent 5" w:uiPriority="49"/>
-    <w:lsdException w:name="Grid Table 5 Dark Accent 5" w:uiPriority="50"/>
-    <w:lsdException w:name="Grid Table 6 Colorful Accent 5" w:uiPriority="51"/>
-    <w:lsdException w:name="Grid Table 7 Colorful Accent 5" w:uiPriority="52"/>
-    <w:lsdException w:name="Grid Table 1 Light Accent 6" w:uiPriority="46"/>
-    <w:lsdException w:name="Grid Table 2 Accent 6" w:uiPriority="47"/>
-    <w:lsdException w:name="Grid Table 3 Accent 6" w:uiPriority="48"/>
-    <w:lsdException w:name="Grid Table 4 Accent 6" w:uiPriority="49"/>
-    <w:lsdException w:name="Grid Table 5 Dark Accent 6" w:uiPriority="50"/>
-    <w:lsdException w:name="Grid Table 6 Colorful Accent 6" w:uiPriority="51"/>
-    <w:lsdException w:name="Grid Table 7 Colorful Accent 6" w:uiPriority="52"/>
-    <w:lsdException w:name="List Table 1 Light" w:uiPriority="46"/>
-    <w:lsdException w:name="List Table 2" w:uiPriority="47"/>
-    <w:lsdException w:name="List Table 3" w:uiPriority="48"/>
-    <w:lsdException w:name="List Table 4" w:uiPriority="49"/>
-    <w:lsdException w:name="List Table 5 Dark" w:uiPriority="50"/>
-    <w:lsdException w:name="List Table 6 Colorful" w:uiPriority="51"/>
-    <w:lsdException w:name="List Table 7 Colorful" w:uiPriority="52"/>
-    <w:lsdException w:name="List Table 1 Light Accent 1" w:uiPriority="46"/>
-    <w:lsdException w:name="List Table 2 Accent 1" w:uiPriority="47"/>
-    <w:lsdException w:name="List Table 3 Accent 1" w:uiPriority="48"/>
-    <w:lsdException w:name="List Table 4 Accent 1" w:uiPriority="49"/>
-    <w:lsdException w:name="List Table 5 Dark Accent 1" w:uiPriority="50"/>
-    <w:lsdException w:name="List Table 6 Colorful Accent 1" w:uiPriority="51"/>
-    <w:lsdException w:name="List Table 7 Colorful Accent 1" w:uiPriority="52"/>
-    <w:lsdException w:name="List Table 1 Light Accent 2" w:uiPriority="46"/>
-    <w:lsdException w:name="List Table 2 Accent 2" w:uiPriority="47"/>
-    <w:lsdException w:name="List Table 3 Accent 2" w:uiPriority="48"/>
-    <w:lsdException w:name="List Table 4 Accent 2" w:uiPriority="49"/>
-    <w:lsdException w:name="List Table 5 Dark Accent 2" w:uiPriority="50"/>
-    <w:lsdException w:name="List Table 6 Colorful Accent 2" w:uiPriority="51"/>
-    <w:lsdException w:name="List Table 7 Colorful Accent 2" w:uiPriority="52"/>
-    <w:lsdException w:name="List Table 1 Light Accent 3" w:uiPriority="46"/>
-    <w:lsdException w:name="List Table 2 Accent 3" w:uiPriority="47"/>
-    <w:lsdException w:name="List Table 3 Accent 3" w:uiPriority="48"/>
-    <w:lsdException w:name="List Table 4 Accent 3" w:uiPriority="49"/>
-    <w:lsdException w:name="List Table 5 Dark Accent 3" w:uiPriority="50"/>
-    <w:lsdException w:name="List Table 6 Colorful Accent 3" w:uiPriority="51"/>
-    <w:lsdException w:name="List Table 7 Colorful Accent 3" w:uiPriority="52"/>
-    <w:lsdException w:name="List Table 1 Light Accent 4" w:uiPriority="46"/>
-    <w:lsdException w:name="List Table 2 Accent 4" w:uiPriority="47"/>
-    <w:lsdException w:name="List Table 3 Accent 4" w:uiPriority="48"/>
-    <w:lsdException w:name="List Table 4 Accent 4" w:uiPriority="49"/>
-    <w:lsdException w:name="List Table 5 Dark Accent 4" w:uiPriority="50"/>
-    <w:lsdException w:name="List Table 6 Colorful Accent 4" w:uiPriority="51"/>
-    <w:lsdException w:name="List Table 7 Colorful Accent 4" w:uiPriority="52"/>
-    <w:lsdException w:name="List Table 1 Light Accent 5" w:uiPriority="46"/>
-    <w:lsdException w:name="List Table 2 Accent 5" w:uiPriority="47"/>
-    <w:lsdException w:name="List Table 3 Accent 5" w:uiPriority="48"/>
-    <w:lsdException w:name="List Table 4 Accent 5" w:uiPriority="49"/>
-    <w:lsdException w:name="List Table 5 Dark Accent 5" w:uiPriority="50"/>
-    <w:lsdException w:name="List Table 6 Colorful Accent 5" w:uiPriority="51"/>
-    <w:lsdException w:name="List Table 7 Colorful Accent 5" w:uiPriority="52"/>
-    <w:lsdException w:name="List Table 1 Light Accent 6" w:uiPriority="46"/>
-    <w:lsdException w:name="List Table 2 Accent 6" w:uiPriority="47"/>
-    <w:lsdException w:name="List Table 3 Accent 6" w:uiPriority="48"/>
-    <w:lsdException w:name="List Table 4 Accent 6" w:uiPriority="49"/>
-    <w:lsdException w:name="List Table 5 Dark Accent 6" w:uiPriority="50"/>
-    <w:lsdException w:name="List Table 6 Colorful Accent 6" w:uiPriority="51"/>
-    <w:lsdException w:name="List Table 7 Colorful Accent 6" w:uiPriority="52"/>
-    <w:lsdException w:name="Mention" w:semiHidden="1" w:unhideWhenUsed="1"/>
-    <w:lsdException w:name="Smart Hyperlink" w:semiHidden="1" w:unhideWhenUsed="1"/>
-    <w:lsdException w:name="Hashtag" w:semiHidden="1" w:unhideWhenUsed="1"/>
+  <w:latentStyles w:defLockedState="0" w:defUIPriority="99" w:defSemiHidden="1" w:defUnhideWhenUsed="1" w:defQFormat="0" w:count="267">
+    <w:lsdException w:name="Normal" w:semiHidden="0" w:uiPriority="0" w:unhideWhenUsed="0" w:qFormat="1"/>
+    <w:lsdException w:name="heading 1" w:semiHidden="0" w:uiPriority="9" w:unhideWhenUsed="0" w:qFormat="1"/>
+    <w:lsdException w:name="heading 2" w:uiPriority="9" w:qFormat="1"/>
+    <w:lsdException w:name="heading 3" w:uiPriority="9" w:qFormat="1"/>
+    <w:lsdException w:name="heading 4" w:uiPriority="9" w:qFormat="1"/>
+    <w:lsdException w:name="heading 5" w:uiPriority="9" w:qFormat="1"/>
+    <w:lsdException w:name="heading 6" w:uiPriority="9" w:qFormat="1"/>
+    <w:lsdException w:name="heading 7" w:uiPriority="9" w:qFormat="1"/>
+    <w:lsdException w:name="heading 8" w:uiPriority="9" w:qFormat="1"/>
+    <w:lsdException w:name="heading 9" w:uiPriority="9" w:qFormat="1"/>
+    <w:lsdException w:name="toc 1" w:uiPriority="39"/>
+    <w:lsdException w:name="toc 2" w:uiPriority="39"/>
+    <w:lsdException w:name="toc 3" w:uiPriority="39"/>
+    <w:lsdException w:name="toc 4" w:uiPriority="39"/>
+    <w:lsdException w:name="toc 5" w:uiPriority="39"/>
+    <w:lsdException w:name="toc 6" w:uiPriority="39"/>
+    <w:lsdException w:name="toc 7" w:uiPriority="39"/>
+    <w:lsdException w:name="toc 8" w:uiPriority="39"/>
+    <w:lsdException w:name="toc 9" w:uiPriority="39"/>
+    <w:lsdException w:name="caption" w:uiPriority="35" w:qFormat="1"/>
+    <w:lsdException w:name="Title" w:semiHidden="0" w:uiPriority="10" w:unhideWhenUsed="0" w:qFormat="1"/>
+    <w:lsdException w:name="Default Paragraph Font" w:uiPriority="1"/>
+    <w:lsdException w:name="Subtitle" w:semiHidden="0" w:uiPriority="11" w:unhideWhenUsed="0" w:qFormat="1"/>
+    <w:lsdException w:name="Strong" w:semiHidden="0" w:uiPriority="22" w:unhideWhenUsed="0" w:qFormat="1"/>
+    <w:lsdException w:name="Emphasis" w:semiHidden="0" w:uiPriority="20" w:unhideWhenUsed="0" w:qFormat="1"/>
+    <w:lsdException w:name="Normal Table" w:semiHidden="0" w:unhideWhenUsed="0"/>
+    <w:lsdException w:name="Table Web 1" w:semiHidden="0" w:unhideWhenUsed="0"/>
+    <w:lsdException w:name="Table Grid" w:semiHidden="0" w:uiPriority="39" w:unhideWhenUsed="0"/>
+    <w:lsdException w:name="Placeholder Text" w:unhideWhenUsed="0"/>
+    <w:lsdException w:name="No Spacing" w:semiHidden="0" w:uiPriority="1" w:unhideWhenUsed="0" w:qFormat="1"/>
+    <w:lsdException w:name="Light Shading" w:semiHidden="0" w:uiPriority="60" w:unhideWhenUsed="0"/>
+    <w:lsdException w:name="Light List" w:semiHidden="0" w:uiPriority="61" w:unhideWhenUsed="0"/>
+    <w:lsdException w:name="Light Grid" w:semiHidden="0" w:uiPriority="62" w:unhideWhenUsed="0"/>
+    <w:lsdException w:name="Medium Shading 1" w:semiHidden="0" w:uiPriority="63" w:unhideWhenUsed="0"/>
+    <w:lsdException w:name="Medium Shading 2" w:semiHidden="0" w:uiPriority="64" w:unhideWhenUsed="0"/>
+    <w:lsdException w:name="Medium List 1" w:semiHidden="0" w:uiPriority="65" w:unhideWhenUsed="0"/>
+    <w:lsdException w:name="Medium List 2" w:semiHidden="0" w:uiPriority="66" w:unhideWhenUsed="0"/>
+    <w:lsdException w:name="Medium Grid 1" w:semiHidden="0" w:uiPriority="67" w:unhideWhenUsed="0"/>
+    <w:lsdException w:name="Medium Grid 2" w:semiHidden="0" w:uiPriority="68" w:unhideWhenUsed="0"/>
+    <w:lsdException w:name="Medium Grid 3" w:semiHidden="0" w:uiPriority="69" w:unhideWhenUsed="0"/>
+    <w:lsdException w:name="Dark List" w:semiHidden="0" w:uiPriority="70" w:unhideWhenUsed="0"/>
+    <w:lsdException w:name="Colorful Shading" w:semiHidden="0" w:uiPriority="71" w:unhideWhenUsed="0"/>
+    <w:lsdException w:name="Colorful List" w:semiHidden="0" w:uiPriority="72" w:unhideWhenUsed="0"/>
+    <w:lsdException w:name="Colorful Grid" w:semiHidden="0" w:uiPriority="73" w:unhideWhenUsed="0"/>
+    <w:lsdException w:name="Light Shading Accent 1" w:semiHidden="0" w:uiPriority="60" w:unhideWhenUsed="0"/>
+    <w:lsdException w:name="Light List Accent 1" w:semiHidden="0" w:uiPriority="61" w:unhideWhenUsed="0"/>
+    <w:lsdException w:name="Light Grid Accent 1" w:semiHidden="0" w:uiPriority="62" w:unhideWhenUsed="0"/>
+    <w:lsdException w:name="Medium Shading 1 Accent 1" w:semiHidden="0" w:uiPriority="63" w:unhideWhenUsed="0"/>
+    <w:lsdException w:name="Medium Shading 2 Accent 1" w:semiHidden="0" w:uiPriority="64" w:unhideWhenUsed="0"/>
+    <w:lsdException w:name="Medium List 1 Accent 1" w:semiHidden="0" w:uiPriority="65" w:unhideWhenUsed="0"/>
+    <w:lsdException w:name="Revision" w:unhideWhenUsed="0"/>
+    <w:lsdException w:name="List Paragraph" w:semiHidden="0" w:uiPriority="34" w:unhideWhenUsed="0" w:qFormat="1"/>
+    <w:lsdException w:name="Quote" w:semiHidden="0" w:uiPriority="29" w:unhideWhenUsed="0" w:qFormat="1"/>
+    <w:lsdException w:name="Intense Quote" w:semiHidden="0" w:uiPriority="30" w:unhideWhenUsed="0" w:qFormat="1"/>
+    <w:lsdException w:name="Medium List 2 Accent 1" w:semiHidden="0" w:uiPriority="66" w:unhideWhenUsed="0"/>
+    <w:lsdException w:name="Medium Grid 1 Accent 1" w:semiHidden="0" w:uiPriority="67" w:unhideWhenUsed="0"/>
+    <w:lsdException w:name="Medium Grid 2 Accent 1" w:semiHidden="0" w:uiPriority="68" w:unhideWhenUsed="0"/>
+    <w:lsdException w:name="Medium Grid 3 Accent 1" w:semiHidden="0" w:uiPriority="69" w:unhideWhenUsed="0"/>
+    <w:lsdException w:name="Dark List Accent 1" w:semiHidden="0" w:uiPriority="70" w:unhideWhenUsed="0"/>
+    <w:lsdException w:name="Colorful Shading Accent 1" w:semiHidden="0" w:uiPriority="71" w:unhideWhenUsed="0"/>
+    <w:lsdException w:name="Colorful List Accent 1" w:semiHidden="0" w:uiPriority="72" w:unhideWhenUsed="0"/>
+    <w:lsdException w:name="Colorful Grid Accent 1" w:semiHidden="0" w:uiPriority="73" w:unhideWhenUsed="0"/>
+    <w:lsdException w:name="Light Shading Accent 2" w:semiHidden="0" w:uiPriority="60" w:unhideWhenUsed="0"/>
+    <w:lsdException w:name="Light List Accent 2" w:semiHidden="0" w:uiPriority="61" w:unhideWhenUsed="0"/>
+    <w:lsdException w:name="Light Grid Accent 2" w:semiHidden="0" w:uiPriority="62" w:unhideWhenUsed="0"/>
+    <w:lsdException w:name="Medium Shading 1 Accent 2" w:semiHidden="0" w:uiPriority="63" w:unhideWhenUsed="0"/>
+    <w:lsdException w:name="Medium Shading 2 Accent 2" w:semiHidden="0" w:uiPriority="64" w:unhideWhenUsed="0"/>
+    <w:lsdException w:name="Medium List 1 Accent 2" w:semiHidden="0" w:uiPriority="65" w:unhideWhenUsed="0"/>
+    <w:lsdException w:name="Medium List 2 Accent 2" w:semiHidden="0" w:uiPriority="66" w:unhideWhenUsed="0"/>
+    <w:lsdException w:name="Medium Grid 1 Accent 2" w:semiHidden="0" w:uiPriority="67" w:unhideWhenUsed="0"/>
+    <w:lsdException w:name="Medium Grid 2 Accent 2" w:semiHidden="0" w:uiPriority="68" w:unhideWhenUsed="0"/>
+    <w:lsdException w:name="Medium Grid 3 Accent 2" w:semiHidden="0" w:uiPriority="69" w:unhideWhenUsed="0"/>
+    <w:lsdException w:name="Dark List Accent 2" w:semiHidden="0" w:uiPriority="70" w:unhideWhenUsed="0"/>
+    <w:lsdException w:name="Colorful Shading Accent 2" w:semiHidden="0" w:uiPriority="71" w:unhideWhenUsed="0"/>
+    <w:lsdException w:name="Colorful List Accent 2" w:semiHidden="0" w:uiPriority="72" w:unhideWhenUsed="0"/>
+    <w:lsdException w:name="Colorful Grid Accent 2" w:semiHidden="0" w:uiPriority="73" w:unhideWhenUsed="0"/>
+    <w:lsdException w:name="Light Shading Accent 3" w:semiHidden="0" w:uiPriority="60" w:unhideWhenUsed="0"/>
+    <w:lsdException w:name="Light List Accent 3" w:semiHidden="0" w:uiPriority="61" w:unhideWhenUsed="0"/>
+    <w:lsdException w:name="Light Grid Accent 3" w:semiHidden="0" w:uiPriority="62" w:unhideWhenUsed="0"/>
+    <w:lsdException w:name="Medium Shading 1 Accent 3" w:semiHidden="0" w:uiPriority="63" w:unhideWhenUsed="0"/>
+    <w:lsdException w:name="Medium Shading 2 Accent 3" w:semiHidden="0" w:uiPriority="64" w:unhideWhenUsed="0"/>
+    <w:lsdException w:name="Medium List 1 Accent 3" w:semiHidden="0" w:uiPriority="65" w:unhideWhenUsed="0"/>
+    <w:lsdException w:name="Medium List 2 Accent 3" w:semiHidden="0" w:uiPriority="66" w:unhideWhenUsed="0"/>
+    <w:lsdException w:name="Medium Grid 1 Accent 3" w:semiHidden="0" w:uiPriority="67" w:unhideWhenUsed="0"/>
+    <w:lsdException w:name="Medium Grid 2 Accent 3" w:semiHidden="0" w:uiPriority="68" w:unhideWhenUsed="0"/>
+    <w:lsdException w:name="Medium Grid 3 Accent 3" w:semiHidden="0" w:uiPriority="69" w:unhideWhenUsed="0"/>
+    <w:lsdException w:name="Dark List Accent 3" w:semiHidden="0" w:uiPriority="70" w:unhideWhenUsed="0"/>
+    <w:lsdException w:name="Colorful Shading Accent 3" w:semiHidden="0" w:uiPriority="71" w:unhideWhenUsed="0"/>
+    <w:lsdException w:name="Colorful List Accent 3" w:semiHidden="0" w:uiPriority="72" w:unhideWhenUsed="0"/>
+    <w:lsdException w:name="Colorful Grid Accent 3" w:semiHidden="0" w:uiPriority="73" w:unhideWhenUsed="0"/>
+    <w:lsdException w:name="Light Shading Accent 4" w:semiHidden="0" w:uiPriority="60" w:unhideWhenUsed="0"/>
+    <w:lsdException w:name="Light List Accent 4" w:semiHidden="0" w:uiPriority="61" w:unhideWhenUsed="0"/>
+    <w:lsdException w:name="Light Grid Accent 4" w:semiHidden="0" w:uiPriority="62" w:unhideWhenUsed="0"/>
+    <w:lsdException w:name="Medium Shading 1 Accent 4" w:semiHidden="0" w:uiPriority="63" w:unhideWhenUsed="0"/>
+    <w:lsdException w:name="Medium Shading 2 Accent 4" w:semiHidden="0" w:uiPriority="64" w:unhideWhenUsed="0"/>
+    <w:lsdException w:name="Medium List 1 Accent 4" w:semiHidden="0" w:uiPriority="65" w:unhideWhenUsed="0"/>
+    <w:lsdException w:name="Medium List 2 Accent 4" w:semiHidden="0" w:uiPriority="66" w:unhideWhenUsed="0"/>
+    <w:lsdException w:name="Medium Grid 1 Accent 4" w:semiHidden="0" w:uiPriority="67" w:unhideWhenUsed="0"/>
+    <w:lsdException w:name="Medium Grid 2 Accent 4" w:semiHidden="0" w:uiPriority="68" w:unhideWhenUsed="0"/>
+    <w:lsdException w:name="Medium Grid 3 Accent 4" w:semiHidden="0" w:uiPriority="69" w:unhideWhenUsed="0"/>
+    <w:lsdException w:name="Dark List Accent 4" w:semiHidden="0" w:uiPriority="70" w:unhideWhenUsed="0"/>
+    <w:lsdException w:name="Colorful Shading Accent 4" w:semiHidden="0" w:uiPriority="71" w:unhideWhenUsed="0"/>
+    <w:lsdException w:name="Colorful List Accent 4" w:semiHidden="0" w:uiPriority="72" w:unhideWhenUsed="0"/>
+    <w:lsdException w:name="Colorful Grid Accent 4" w:semiHidden="0" w:uiPriority="73" w:unhideWhenUsed="0"/>
+    <w:lsdException w:name="Light Shading Accent 5" w:semiHidden="0" w:uiPriority="60" w:unhideWhenUsed="0"/>
+    <w:lsdException w:name="Light List Accent 5" w:semiHidden="0" w:uiPriority="61" w:unhideWhenUsed="0"/>
+    <w:lsdException w:name="Light Grid Accent 5" w:semiHidden="0" w:uiPriority="62" w:unhideWhenUsed="0"/>
+    <w:lsdException w:name="Medium Shading 1 Accent 5" w:semiHidden="0" w:uiPriority="63" w:unhideWhenUsed="0"/>
+    <w:lsdException w:name="Medium Shading 2 Accent 5" w:semiHidden="0" w:uiPriority="64" w:unhideWhenUsed="0"/>
+    <w:lsdException w:name="Medium List 1 Accent 5" w:semiHidden="0" w:uiPriority="65" w:unhideWhenUsed="0"/>
+    <w:lsdException w:name="Medium List 2 Accent 5" w:semiHidden="0" w:uiPriority="66" w:unhideWhenUsed="0"/>
+    <w:lsdException w:name="Medium Grid 1 Accent 5" w:semiHidden="0" w:uiPriority="67" w:unhideWhenUsed="0"/>
+    <w:lsdException w:name="Medium Grid 2 Accent 5" w:semiHidden="0" w:uiPriority="68" w:unhideWhenUsed="0"/>
+    <w:lsdException w:name="Medium Grid 3 Accent 5" w:semiHidden="0" w:uiPriority="69" w:unhideWhenUsed="0"/>
+    <w:lsdException w:name="Dark List Accent 5" w:semiHidden="0" w:uiPriority="70" w:unhideWhenUsed="0"/>
+    <w:lsdException w:name="Colorful Shading Accent 5" w:semiHidden="0" w:uiPriority="71" w:unhideWhenUsed="0"/>
+    <w:lsdException w:name="Colorful List Accent 5" w:semiHidden="0" w:uiPriority="72" w:unhideWhenUsed="0"/>
+    <w:lsdException w:name="Colorful Grid Accent 5" w:semiHidden="0" w:uiPriority="73" w:unhideWhenUsed="0"/>
+    <w:lsdException w:name="Light Shading Accent 6" w:semiHidden="0" w:uiPriority="60" w:unhideWhenUsed="0"/>
+    <w:lsdException w:name="Light List Accent 6" w:semiHidden="0" w:uiPriority="61" w:unhideWhenUsed="0"/>
+    <w:lsdException w:name="Light Grid Accent 6" w:semiHidden="0" w:uiPriority="62" w:unhideWhenUsed="0"/>
+    <w:lsdException w:name="Medium Shading 1 Accent 6" w:semiHidden="0" w:uiPriority="63" w:unhideWhenUsed="0"/>
+    <w:lsdException w:name="Medium Shading 2 Accent 6" w:semiHidden="0" w:uiPriority="64" w:unhideWhenUsed="0"/>
+    <w:lsdException w:name="Medium List 1 Accent 6" w:semiHidden="0" w:uiPriority="65" w:unhideWhenUsed="0"/>
+    <w:lsdException w:name="Medium List 2 Accent 6" w:semiHidden="0" w:uiPriority="66" w:unhideWhenUsed="0"/>
+    <w:lsdException w:name="Medium Grid 1 Accent 6" w:semiHidden="0" w:uiPriority="67" w:unhideWhenUsed="0"/>
+    <w:lsdException w:name="Medium Grid 2 Accent 6" w:semiHidden="0" w:uiPriority="68" w:unhideWhenUsed="0"/>
+    <w:lsdException w:name="Medium Grid 3 Accent 6" w:semiHidden="0" w:uiPriority="69" w:unhideWhenUsed="0"/>
+    <w:lsdException w:name="Dark List Accent 6" w:semiHidden="0" w:uiPriority="70" w:unhideWhenUsed="0"/>
+    <w:lsdException w:name="Colorful Shading Accent 6" w:semiHidden="0" w:uiPriority="71" w:unhideWhenUsed="0"/>
+    <w:lsdException w:name="Colorful List Accent 6" w:semiHidden="0" w:uiPriority="72" w:unhideWhenUsed="0"/>
+    <w:lsdException w:name="Colorful Grid Accent 6" w:semiHidden="0" w:uiPriority="73" w:unhideWhenUsed="0"/>
+    <w:lsdException w:name="Subtle Emphasis" w:semiHidden="0" w:uiPriority="19" w:unhideWhenUsed="0" w:qFormat="1"/>
+    <w:lsdException w:name="Intense Emphasis" w:semiHidden="0" w:uiPriority="21" w:unhideWhenUsed="0" w:qFormat="1"/>
+    <w:lsdException w:name="Subtle Reference" w:semiHidden="0" w:uiPriority="31" w:unhideWhenUsed="0" w:qFormat="1"/>
+    <w:lsdException w:name="Intense Reference" w:semiHidden="0" w:uiPriority="32" w:unhideWhenUsed="0" w:qFormat="1"/>
+    <w:lsdException w:name="Book Title" w:semiHidden="0" w:uiPriority="33" w:unhideWhenUsed="0" w:qFormat="1"/>
+    <w:lsdException w:name="Bibliography" w:uiPriority="37"/>
+    <w:lsdException w:name="TOC Heading" w:uiPriority="39" w:qFormat="1"/>
   </w:latentStyles>
   <w:style w:type="paragraph" w:default="1" w:styleId="Normal">
     <w:name w:val="Normal"/>
     <w:qFormat/>
+    <w:rsid w:val="00FE2D73"/>
   </w:style>
   <w:style w:type="paragraph" w:styleId="Heading1">
     <w:name w:val="heading 1"/>
@@ -6855,6 +6753,7 @@
   <w:style w:type="character" w:default="1" w:styleId="DefaultParagraphFont">
     <w:name w:val="Default Paragraph Font"/>
     <w:uiPriority w:val="1"/>
+    <w:semiHidden/>
     <w:unhideWhenUsed/>
   </w:style>
   <w:style w:type="table" w:default="1" w:styleId="TableNormal">
@@ -6862,6 +6761,7 @@
     <w:uiPriority w:val="99"/>
     <w:semiHidden/>
     <w:unhideWhenUsed/>
+    <w:qFormat/>
     <w:tblPr>
       <w:tblInd w:w="0" w:type="dxa"/>
       <w:tblCellMar>
@@ -6945,6 +6845,7 @@
       <w:spacing w:after="0" w:line="240" w:lineRule="auto"/>
     </w:pPr>
     <w:tblPr>
+      <w:tblInd w:w="0" w:type="dxa"/>
       <w:tblBorders>
         <w:top w:val="single" w:sz="4" w:space="0" w:color="auto"/>
         <w:left w:val="single" w:sz="4" w:space="0" w:color="auto"/>
@@ -6953,6 +6854,12 @@
         <w:insideH w:val="single" w:sz="4" w:space="0" w:color="auto"/>
         <w:insideV w:val="single" w:sz="4" w:space="0" w:color="auto"/>
       </w:tblBorders>
+      <w:tblCellMar>
+        <w:top w:w="0" w:type="dxa"/>
+        <w:left w:w="108" w:type="dxa"/>
+        <w:bottom w:w="0" w:type="dxa"/>
+        <w:right w:w="108" w:type="dxa"/>
+      </w:tblCellMar>
     </w:tblPr>
   </w:style>
   <w:style w:type="character" w:customStyle="1" w:styleId="Heading2Char">
@@ -7014,7 +6921,7 @@
     </a:clrScheme>
     <a:fontScheme name="Office">
       <a:majorFont>
-        <a:latin typeface="Calibri Light" panose="020F0302020204030204"/>
+        <a:latin typeface="Calibri Light"/>
         <a:ea typeface=""/>
         <a:cs typeface=""/>
         <a:font script="Jpan" typeface="游ゴシック Light"/>
@@ -7049,7 +6956,7 @@
         <a:font script="Geor" typeface="Sylfaen"/>
       </a:majorFont>
       <a:minorFont>
-        <a:latin typeface="Calibri" panose="020F0502020204030204"/>
+        <a:latin typeface="Calibri"/>
         <a:ea typeface=""/>
         <a:cs typeface=""/>
         <a:font script="Jpan" typeface="游明朝"/>
@@ -7226,8 +7133,20 @@
   <a:extraClrSchemeLst/>
   <a:extLst>
     <a:ext uri="{05A4C25C-085E-4340-85A3-A5531E510DB2}">
-      <thm15:themeFamily xmlns:thm15="http://schemas.microsoft.com/office/thememl/2012/main" name="Office Theme" id="{62F939B6-93AF-4DB8-9C6B-D6C7DFDC589F}" vid="{4A3C46E8-61CC-4603-A589-7422A47A8E4A}"/>
+      <thm15:themeFamily xmlns="" xmlns:thm15="http://schemas.microsoft.com/office/thememl/2012/main" name="Office Theme" id="{62F939B6-93AF-4DB8-9C6B-D6C7DFDC589F}" vid="{4A3C46E8-61CC-4603-A589-7422A47A8E4A}"/>
     </a:ext>
   </a:extLst>
 </a:theme>
+</file>
+
+<file path=customXml/item1.xml><?xml version="1.0" encoding="utf-8"?>
+<b:Sources xmlns:b="http://schemas.openxmlformats.org/officeDocument/2006/bibliography" xmlns="http://schemas.openxmlformats.org/officeDocument/2006/bibliography" SelectedStyle="\APA.XSL" StyleName="APA Fifth Edition"/>
+</file>
+
+<file path=customXml/itemProps1.xml><?xml version="1.0" encoding="utf-8"?>
+<ds:datastoreItem xmlns:ds="http://schemas.openxmlformats.org/officeDocument/2006/customXml" ds:itemID="{0BFFF94A-9FE2-417A-849A-DEB25B56A5E7}">
+  <ds:schemaRefs>
+    <ds:schemaRef ds:uri="http://schemas.openxmlformats.org/officeDocument/2006/bibliography"/>
+  </ds:schemaRefs>
+</ds:datastoreItem>
 </file>
</xml_diff>